<commit_message>
Program.cs left to complete.
</commit_message>
<xml_diff>
--- a/week7/Week 7 Lab Design Patterns.docx
+++ b/week7/Week 7 Lab Design Patterns.docx
@@ -1,6 +1,6 @@
 
 <file path=word/document.xml><?xml version="1.0" encoding="utf-8"?>
-<w:document xmlns:ve="http://schemas.openxmlformats.org/markup-compatibility/2006" xmlns:o="urn:schemas-microsoft-com:office:office" xmlns:r="http://schemas.openxmlformats.org/officeDocument/2006/relationships" xmlns:m="http://schemas.openxmlformats.org/officeDocument/2006/math" xmlns:v="urn:schemas-microsoft-com:vml" xmlns:wp="http://schemas.openxmlformats.org/drawingml/2006/wordprocessingDrawing" xmlns:w10="urn:schemas-microsoft-com:office:word" xmlns:w="http://schemas.openxmlformats.org/wordprocessingml/2006/main" xmlns:wne="http://schemas.microsoft.com/office/word/2006/wordml">
+<w:document xmlns:wpc="http://schemas.microsoft.com/office/word/2010/wordprocessingCanvas" xmlns:cx="http://schemas.microsoft.com/office/drawing/2014/chartex" xmlns:cx1="http://schemas.microsoft.com/office/drawing/2015/9/8/chartex" xmlns:cx2="http://schemas.microsoft.com/office/drawing/2015/10/21/chartex" xmlns:cx3="http://schemas.microsoft.com/office/drawing/2016/5/9/chartex" xmlns:cx4="http://schemas.microsoft.com/office/drawing/2016/5/10/chartex" xmlns:cx5="http://schemas.microsoft.com/office/drawing/2016/5/11/chartex" xmlns:cx6="http://schemas.microsoft.com/office/drawing/2016/5/12/chartex" xmlns:cx7="http://schemas.microsoft.com/office/drawing/2016/5/13/chartex" xmlns:cx8="http://schemas.microsoft.com/office/drawing/2016/5/14/chartex" xmlns:mc="http://schemas.openxmlformats.org/markup-compatibility/2006" xmlns:aink="http://schemas.microsoft.com/office/drawing/2016/ink" xmlns:am3d="http://schemas.microsoft.com/office/drawing/2017/model3d" xmlns:o="urn:schemas-microsoft-com:office:office" xmlns:r="http://schemas.openxmlformats.org/officeDocument/2006/relationships" xmlns:m="http://schemas.openxmlformats.org/officeDocument/2006/math" xmlns:v="urn:schemas-microsoft-com:vml" xmlns:wp14="http://schemas.microsoft.com/office/word/2010/wordprocessingDrawing" xmlns:wp="http://schemas.openxmlformats.org/drawingml/2006/wordprocessingDrawing" xmlns:w10="urn:schemas-microsoft-com:office:word" xmlns:w="http://schemas.openxmlformats.org/wordprocessingml/2006/main" xmlns:w14="http://schemas.microsoft.com/office/word/2010/wordml" xmlns:w15="http://schemas.microsoft.com/office/word/2012/wordml" xmlns:w16cex="http://schemas.microsoft.com/office/word/2018/wordml/cex" xmlns:w16cid="http://schemas.microsoft.com/office/word/2016/wordml/cid" xmlns:w16="http://schemas.microsoft.com/office/word/2018/wordml" xmlns:w16se="http://schemas.microsoft.com/office/word/2015/wordml/symex" xmlns:wpg="http://schemas.microsoft.com/office/word/2010/wordprocessingGroup" xmlns:wpi="http://schemas.microsoft.com/office/word/2010/wordprocessingInk" xmlns:wne="http://schemas.microsoft.com/office/word/2006/wordml" xmlns:wps="http://schemas.microsoft.com/office/word/2010/wordprocessingShape" mc:Ignorable="w14 w15 w16se w16cid w16 w16cex wp14">
   <w:body>
     <w:p>
       <w:pPr>
@@ -10,8 +10,6 @@
       <w:r>
         <w:t xml:space="preserve">Week </w:t>
       </w:r>
-      <w:bookmarkStart w:id="0" w:name="_GoBack"/>
-      <w:bookmarkEnd w:id="0"/>
       <w:r>
         <w:t>7</w:t>
       </w:r>
@@ -31,15 +29,7 @@
     <w:p/>
     <w:p>
       <w:r>
-        <w:t xml:space="preserve">This week we discussed a number of design patterns and looked at their implementations. Although many of the patterns have now been discussed there are still many more that you may wish to look at. This lab will look at one of the patterns which </w:t>
-      </w:r>
-      <w:proofErr w:type="gramStart"/>
-      <w:r>
-        <w:t>was</w:t>
-      </w:r>
-      <w:proofErr w:type="gramEnd"/>
-      <w:r>
-        <w:t xml:space="preserve"> not covered in the lecture, the pattern is one of Chain of Responsibility.  In this Patten allows an object to send a command without knowing what object will deal with the command. The request is sent to an object which may </w:t>
+        <w:t xml:space="preserve">This week we discussed a number of design patterns and looked at their implementations. Although many of the patterns have now been discussed there are still many more that you may wish to look at. This lab will look at one of the patterns which was not covered in the lecture, the pattern is one of Chain of Responsibility.  In this Patten allows an object to send a command without knowing what object will deal with the command. The request is sent to an object which may </w:t>
       </w:r>
       <w:r>
         <w:t>handle the request in a partial or full manor or it may not be able to handle the request.  When the request is either not handled or only partly handled then the request is passed on to the next handler object in the chain.</w:t>
@@ -61,7 +51,7 @@
           <w:lang w:val="en-US" w:eastAsia="en-US"/>
         </w:rPr>
         <w:drawing>
-          <wp:inline distT="0" distB="0" distL="0" distR="0">
+          <wp:inline distT="0" distB="0" distL="0" distR="0" wp14:anchorId="6098786B" wp14:editId="5450808E">
             <wp:extent cx="3626565" cy="1730828"/>
             <wp:effectExtent l="19050" t="0" r="0" b="0"/>
             <wp:docPr id="2" name="Picture 2" descr="hain of Responsability Implementation - UML Class Diagram"/>
@@ -140,11 +130,9 @@
       </w:pPr>
     </w:p>
     <w:p>
-      <w:proofErr w:type="gramStart"/>
       <w:r>
         <w:t>Scenario.</w:t>
       </w:r>
-      <w:proofErr w:type="gramEnd"/>
     </w:p>
     <w:p>
       <w:r>
@@ -291,18 +279,8 @@
           <w:sz w:val="19"/>
           <w:szCs w:val="19"/>
         </w:rPr>
-        <w:t xml:space="preserve">Add the following Patient Class into your </w:t>
-      </w:r>
-      <w:proofErr w:type="gramStart"/>
-      <w:r>
-        <w:rPr>
-          <w:rFonts w:cs="Consolas"/>
-          <w:sz w:val="19"/>
-          <w:szCs w:val="19"/>
-        </w:rPr>
-        <w:t>project .</w:t>
-      </w:r>
-      <w:proofErr w:type="gramEnd"/>
+        <w:t>Add the following Patient Class into your project .</w:t>
+      </w:r>
     </w:p>
     <w:p>
       <w:pPr>
@@ -366,7 +344,6 @@
         </w:rPr>
         <w:t xml:space="preserve"> </w:t>
       </w:r>
-      <w:proofErr w:type="gramStart"/>
       <w:r>
         <w:rPr>
           <w:rFonts w:ascii="Consolas" w:hAnsi="Consolas" w:cs="Consolas"/>
@@ -376,7 +353,6 @@
         </w:rPr>
         <w:t>public</w:t>
       </w:r>
-      <w:proofErr w:type="gramEnd"/>
       <w:r>
         <w:rPr>
           <w:rFonts w:ascii="Consolas" w:hAnsi="Consolas" w:cs="Consolas"/>
@@ -453,42 +429,50 @@
         </w:rPr>
         <w:t xml:space="preserve">        </w:t>
       </w:r>
+      <w:r>
+        <w:rPr>
+          <w:rFonts w:ascii="Consolas" w:hAnsi="Consolas" w:cs="Consolas"/>
+          <w:color w:val="0000FF"/>
+          <w:sz w:val="19"/>
+          <w:szCs w:val="19"/>
+        </w:rPr>
+        <w:t>private</w:t>
+      </w:r>
+      <w:r>
+        <w:rPr>
+          <w:rFonts w:ascii="Consolas" w:hAnsi="Consolas" w:cs="Consolas"/>
+          <w:sz w:val="19"/>
+          <w:szCs w:val="19"/>
+        </w:rPr>
+        <w:t xml:space="preserve"> </w:t>
+      </w:r>
+      <w:r>
+        <w:rPr>
+          <w:rFonts w:ascii="Consolas" w:hAnsi="Consolas" w:cs="Consolas"/>
+          <w:color w:val="2B91AF"/>
+          <w:sz w:val="19"/>
+          <w:szCs w:val="19"/>
+        </w:rPr>
+        <w:t>String</w:t>
+      </w:r>
+      <w:r>
+        <w:rPr>
+          <w:rFonts w:ascii="Consolas" w:hAnsi="Consolas" w:cs="Consolas"/>
+          <w:sz w:val="19"/>
+          <w:szCs w:val="19"/>
+        </w:rPr>
+        <w:t xml:space="preserve"> </w:t>
+      </w:r>
       <w:proofErr w:type="gramStart"/>
       <w:r>
         <w:rPr>
           <w:rFonts w:ascii="Consolas" w:hAnsi="Consolas" w:cs="Consolas"/>
-          <w:color w:val="0000FF"/>
-          <w:sz w:val="19"/>
-          <w:szCs w:val="19"/>
-        </w:rPr>
-        <w:t>private</w:t>
+          <w:sz w:val="19"/>
+          <w:szCs w:val="19"/>
+        </w:rPr>
+        <w:t>name;</w:t>
       </w:r>
       <w:proofErr w:type="gramEnd"/>
-      <w:r>
-        <w:rPr>
-          <w:rFonts w:ascii="Consolas" w:hAnsi="Consolas" w:cs="Consolas"/>
-          <w:sz w:val="19"/>
-          <w:szCs w:val="19"/>
-        </w:rPr>
-        <w:t xml:space="preserve"> </w:t>
-      </w:r>
-      <w:r>
-        <w:rPr>
-          <w:rFonts w:ascii="Consolas" w:hAnsi="Consolas" w:cs="Consolas"/>
-          <w:color w:val="2B91AF"/>
-          <w:sz w:val="19"/>
-          <w:szCs w:val="19"/>
-        </w:rPr>
-        <w:t>String</w:t>
-      </w:r>
-      <w:r>
-        <w:rPr>
-          <w:rFonts w:ascii="Consolas" w:hAnsi="Consolas" w:cs="Consolas"/>
-          <w:sz w:val="19"/>
-          <w:szCs w:val="19"/>
-        </w:rPr>
-        <w:t xml:space="preserve"> name;</w:t>
-      </w:r>
     </w:p>
     <w:p>
       <w:pPr>
@@ -510,7 +494,6 @@
         </w:rPr>
         <w:t xml:space="preserve">        </w:t>
       </w:r>
-      <w:proofErr w:type="gramStart"/>
       <w:r>
         <w:rPr>
           <w:rFonts w:ascii="Consolas" w:hAnsi="Consolas" w:cs="Consolas"/>
@@ -520,7 +503,6 @@
         </w:rPr>
         <w:t>public</w:t>
       </w:r>
-      <w:proofErr w:type="gramEnd"/>
       <w:r>
         <w:rPr>
           <w:rFonts w:ascii="Consolas" w:hAnsi="Consolas" w:cs="Consolas"/>
@@ -619,7 +601,6 @@
         </w:rPr>
         <w:t xml:space="preserve">        </w:t>
       </w:r>
-      <w:proofErr w:type="gramStart"/>
       <w:r>
         <w:rPr>
           <w:rFonts w:ascii="Consolas" w:hAnsi="Consolas" w:cs="Consolas"/>
@@ -629,7 +610,6 @@
         </w:rPr>
         <w:t>public</w:t>
       </w:r>
-      <w:proofErr w:type="gramEnd"/>
       <w:r>
         <w:rPr>
           <w:rFonts w:ascii="Consolas" w:hAnsi="Consolas" w:cs="Consolas"/>
@@ -741,7 +721,6 @@
         </w:rPr>
         <w:t xml:space="preserve">        </w:t>
       </w:r>
-      <w:proofErr w:type="gramStart"/>
       <w:r>
         <w:rPr>
           <w:rFonts w:ascii="Consolas" w:hAnsi="Consolas" w:cs="Consolas"/>
@@ -751,7 +730,6 @@
         </w:rPr>
         <w:t>public</w:t>
       </w:r>
-      <w:proofErr w:type="gramEnd"/>
       <w:r>
         <w:rPr>
           <w:rFonts w:ascii="Consolas" w:hAnsi="Consolas" w:cs="Consolas"/>
@@ -943,7 +921,6 @@
         </w:rPr>
         <w:t xml:space="preserve">        </w:t>
       </w:r>
-      <w:proofErr w:type="gramStart"/>
       <w:r>
         <w:rPr>
           <w:rFonts w:ascii="Consolas" w:hAnsi="Consolas" w:cs="Consolas"/>
@@ -953,7 +930,6 @@
         </w:rPr>
         <w:t>public</w:t>
       </w:r>
-      <w:proofErr w:type="gramEnd"/>
       <w:r>
         <w:rPr>
           <w:rFonts w:ascii="Consolas" w:hAnsi="Consolas" w:cs="Consolas"/>
@@ -1056,95 +1032,103 @@
         </w:rPr>
         <w:t xml:space="preserve">            </w:t>
       </w:r>
+      <w:r>
+        <w:rPr>
+          <w:rFonts w:ascii="Consolas" w:hAnsi="Consolas" w:cs="Consolas"/>
+          <w:color w:val="0000FF"/>
+          <w:sz w:val="19"/>
+          <w:szCs w:val="19"/>
+        </w:rPr>
+        <w:t>return</w:t>
+      </w:r>
+      <w:r>
+        <w:rPr>
+          <w:rFonts w:ascii="Consolas" w:hAnsi="Consolas" w:cs="Consolas"/>
+          <w:sz w:val="19"/>
+          <w:szCs w:val="19"/>
+        </w:rPr>
+        <w:t xml:space="preserve"> name + </w:t>
+      </w:r>
+      <w:r>
+        <w:rPr>
+          <w:rFonts w:ascii="Consolas" w:hAnsi="Consolas" w:cs="Consolas"/>
+          <w:color w:val="A31515"/>
+          <w:sz w:val="19"/>
+          <w:szCs w:val="19"/>
+        </w:rPr>
+        <w:t>" "</w:t>
+      </w:r>
+      <w:r>
+        <w:rPr>
+          <w:rFonts w:ascii="Consolas" w:hAnsi="Consolas" w:cs="Consolas"/>
+          <w:sz w:val="19"/>
+          <w:szCs w:val="19"/>
+        </w:rPr>
+        <w:t xml:space="preserve"> +</w:t>
+      </w:r>
+      <w:proofErr w:type="spellStart"/>
+      <w:r>
+        <w:rPr>
+          <w:rFonts w:ascii="Consolas" w:hAnsi="Consolas" w:cs="Consolas"/>
+          <w:sz w:val="19"/>
+          <w:szCs w:val="19"/>
+        </w:rPr>
+        <w:t>condition.ToString</w:t>
+      </w:r>
+      <w:proofErr w:type="spellEnd"/>
+      <w:r>
+        <w:rPr>
+          <w:rFonts w:ascii="Consolas" w:hAnsi="Consolas" w:cs="Consolas"/>
+          <w:sz w:val="19"/>
+          <w:szCs w:val="19"/>
+        </w:rPr>
+        <w:t>() +</w:t>
+      </w:r>
+      <w:r>
+        <w:rPr>
+          <w:rFonts w:ascii="Consolas" w:hAnsi="Consolas" w:cs="Consolas"/>
+          <w:color w:val="A31515"/>
+          <w:sz w:val="19"/>
+          <w:szCs w:val="19"/>
+        </w:rPr>
+        <w:t>" "</w:t>
+      </w:r>
+      <w:r>
+        <w:rPr>
+          <w:rFonts w:ascii="Consolas" w:hAnsi="Consolas" w:cs="Consolas"/>
+          <w:sz w:val="19"/>
+          <w:szCs w:val="19"/>
+        </w:rPr>
+        <w:t xml:space="preserve">+ </w:t>
+      </w:r>
+      <w:proofErr w:type="spellStart"/>
+      <w:r>
+        <w:rPr>
+          <w:rFonts w:ascii="Consolas" w:hAnsi="Consolas" w:cs="Consolas"/>
+          <w:sz w:val="19"/>
+          <w:szCs w:val="19"/>
+        </w:rPr>
+        <w:t>severity.ToString</w:t>
+      </w:r>
+      <w:proofErr w:type="spellEnd"/>
+      <w:r>
+        <w:rPr>
+          <w:rFonts w:ascii="Consolas" w:hAnsi="Consolas" w:cs="Consolas"/>
+          <w:sz w:val="19"/>
+          <w:szCs w:val="19"/>
+        </w:rPr>
+        <w:t>(</w:t>
+      </w:r>
       <w:proofErr w:type="gramStart"/>
       <w:r>
         <w:rPr>
           <w:rFonts w:ascii="Consolas" w:hAnsi="Consolas" w:cs="Consolas"/>
-          <w:color w:val="0000FF"/>
-          <w:sz w:val="19"/>
-          <w:szCs w:val="19"/>
-        </w:rPr>
-        <w:t>return</w:t>
+          <w:sz w:val="19"/>
+          <w:szCs w:val="19"/>
+        </w:rPr>
+        <w:t>);</w:t>
       </w:r>
       <w:proofErr w:type="gramEnd"/>
-      <w:r>
-        <w:rPr>
-          <w:rFonts w:ascii="Consolas" w:hAnsi="Consolas" w:cs="Consolas"/>
-          <w:sz w:val="19"/>
-          <w:szCs w:val="19"/>
-        </w:rPr>
-        <w:t xml:space="preserve"> name + </w:t>
-      </w:r>
-      <w:r>
-        <w:rPr>
-          <w:rFonts w:ascii="Consolas" w:hAnsi="Consolas" w:cs="Consolas"/>
-          <w:color w:val="A31515"/>
-          <w:sz w:val="19"/>
-          <w:szCs w:val="19"/>
-        </w:rPr>
-        <w:t>" "</w:t>
-      </w:r>
-      <w:r>
-        <w:rPr>
-          <w:rFonts w:ascii="Consolas" w:hAnsi="Consolas" w:cs="Consolas"/>
-          <w:sz w:val="19"/>
-          <w:szCs w:val="19"/>
-        </w:rPr>
-        <w:t xml:space="preserve"> +</w:t>
-      </w:r>
-      <w:proofErr w:type="spellStart"/>
-      <w:r>
-        <w:rPr>
-          <w:rFonts w:ascii="Consolas" w:hAnsi="Consolas" w:cs="Consolas"/>
-          <w:sz w:val="19"/>
-          <w:szCs w:val="19"/>
-        </w:rPr>
-        <w:t>condition.ToString</w:t>
-      </w:r>
-      <w:proofErr w:type="spellEnd"/>
-      <w:r>
-        <w:rPr>
-          <w:rFonts w:ascii="Consolas" w:hAnsi="Consolas" w:cs="Consolas"/>
-          <w:sz w:val="19"/>
-          <w:szCs w:val="19"/>
-        </w:rPr>
-        <w:t>() +</w:t>
-      </w:r>
-      <w:r>
-        <w:rPr>
-          <w:rFonts w:ascii="Consolas" w:hAnsi="Consolas" w:cs="Consolas"/>
-          <w:color w:val="A31515"/>
-          <w:sz w:val="19"/>
-          <w:szCs w:val="19"/>
-        </w:rPr>
-        <w:t>" "</w:t>
-      </w:r>
-      <w:r>
-        <w:rPr>
-          <w:rFonts w:ascii="Consolas" w:hAnsi="Consolas" w:cs="Consolas"/>
-          <w:sz w:val="19"/>
-          <w:szCs w:val="19"/>
-        </w:rPr>
-        <w:t xml:space="preserve">+ </w:t>
-      </w:r>
-      <w:proofErr w:type="spellStart"/>
-      <w:r>
-        <w:rPr>
-          <w:rFonts w:ascii="Consolas" w:hAnsi="Consolas" w:cs="Consolas"/>
-          <w:sz w:val="19"/>
-          <w:szCs w:val="19"/>
-        </w:rPr>
-        <w:t>severity.ToString</w:t>
-      </w:r>
-      <w:proofErr w:type="spellEnd"/>
-      <w:r>
-        <w:rPr>
-          <w:rFonts w:ascii="Consolas" w:hAnsi="Consolas" w:cs="Consolas"/>
-          <w:sz w:val="19"/>
-          <w:szCs w:val="19"/>
-        </w:rPr>
-        <w:t>();</w:t>
-      </w:r>
     </w:p>
     <w:p>
       <w:pPr>
@@ -1258,7 +1242,6 @@
         </w:rPr>
         <w:t xml:space="preserve">    </w:t>
       </w:r>
-      <w:proofErr w:type="gramStart"/>
       <w:r>
         <w:rPr>
           <w:rFonts w:ascii="Consolas" w:hAnsi="Consolas" w:cs="Consolas"/>
@@ -1268,7 +1251,6 @@
         </w:rPr>
         <w:t>public</w:t>
       </w:r>
-      <w:proofErr w:type="gramEnd"/>
       <w:r>
         <w:rPr>
           <w:rFonts w:ascii="Consolas" w:hAnsi="Consolas" w:cs="Consolas"/>
@@ -1366,44 +1348,52 @@
         </w:rPr>
         <w:t xml:space="preserve">        </w:t>
       </w:r>
+      <w:r>
+        <w:rPr>
+          <w:rFonts w:ascii="Consolas" w:hAnsi="Consolas" w:cs="Consolas"/>
+          <w:color w:val="0000FF"/>
+          <w:sz w:val="19"/>
+          <w:szCs w:val="19"/>
+        </w:rPr>
+        <w:t>protected</w:t>
+      </w:r>
+      <w:r>
+        <w:rPr>
+          <w:rFonts w:ascii="Consolas" w:hAnsi="Consolas" w:cs="Consolas"/>
+          <w:sz w:val="19"/>
+          <w:szCs w:val="19"/>
+        </w:rPr>
+        <w:t xml:space="preserve"> </w:t>
+      </w:r>
+      <w:proofErr w:type="spellStart"/>
+      <w:r>
+        <w:rPr>
+          <w:rFonts w:ascii="Consolas" w:hAnsi="Consolas" w:cs="Consolas"/>
+          <w:color w:val="2B91AF"/>
+          <w:sz w:val="19"/>
+          <w:szCs w:val="19"/>
+        </w:rPr>
+        <w:t>MedicalHandler</w:t>
+      </w:r>
+      <w:proofErr w:type="spellEnd"/>
+      <w:r>
+        <w:rPr>
+          <w:rFonts w:ascii="Consolas" w:hAnsi="Consolas" w:cs="Consolas"/>
+          <w:sz w:val="19"/>
+          <w:szCs w:val="19"/>
+        </w:rPr>
+        <w:t xml:space="preserve"> </w:t>
+      </w:r>
       <w:proofErr w:type="gramStart"/>
       <w:r>
         <w:rPr>
           <w:rFonts w:ascii="Consolas" w:hAnsi="Consolas" w:cs="Consolas"/>
-          <w:color w:val="0000FF"/>
-          <w:sz w:val="19"/>
-          <w:szCs w:val="19"/>
-        </w:rPr>
-        <w:t>protected</w:t>
+          <w:sz w:val="19"/>
+          <w:szCs w:val="19"/>
+        </w:rPr>
+        <w:t>successor;</w:t>
       </w:r>
       <w:proofErr w:type="gramEnd"/>
-      <w:r>
-        <w:rPr>
-          <w:rFonts w:ascii="Consolas" w:hAnsi="Consolas" w:cs="Consolas"/>
-          <w:sz w:val="19"/>
-          <w:szCs w:val="19"/>
-        </w:rPr>
-        <w:t xml:space="preserve"> </w:t>
-      </w:r>
-      <w:proofErr w:type="spellStart"/>
-      <w:r>
-        <w:rPr>
-          <w:rFonts w:ascii="Consolas" w:hAnsi="Consolas" w:cs="Consolas"/>
-          <w:color w:val="2B91AF"/>
-          <w:sz w:val="19"/>
-          <w:szCs w:val="19"/>
-        </w:rPr>
-        <w:t>MedicalHandler</w:t>
-      </w:r>
-      <w:proofErr w:type="spellEnd"/>
-      <w:r>
-        <w:rPr>
-          <w:rFonts w:ascii="Consolas" w:hAnsi="Consolas" w:cs="Consolas"/>
-          <w:sz w:val="19"/>
-          <w:szCs w:val="19"/>
-        </w:rPr>
-        <w:t xml:space="preserve"> successor;</w:t>
-      </w:r>
     </w:p>
     <w:p>
       <w:pPr>
@@ -1440,7 +1430,6 @@
         </w:rPr>
         <w:t xml:space="preserve">        </w:t>
       </w:r>
-      <w:proofErr w:type="gramStart"/>
       <w:r>
         <w:rPr>
           <w:rFonts w:ascii="Consolas" w:hAnsi="Consolas" w:cs="Consolas"/>
@@ -1450,7 +1439,6 @@
         </w:rPr>
         <w:t>public</w:t>
       </w:r>
-      <w:proofErr w:type="gramEnd"/>
       <w:r>
         <w:rPr>
           <w:rFonts w:ascii="Consolas" w:hAnsi="Consolas" w:cs="Consolas"/>
@@ -1659,94 +1647,102 @@
         </w:rPr>
         <w:t xml:space="preserve">        </w:t>
       </w:r>
+      <w:r>
+        <w:rPr>
+          <w:rFonts w:ascii="Consolas" w:hAnsi="Consolas" w:cs="Consolas"/>
+          <w:color w:val="0000FF"/>
+          <w:sz w:val="19"/>
+          <w:szCs w:val="19"/>
+        </w:rPr>
+        <w:t>public</w:t>
+      </w:r>
+      <w:r>
+        <w:rPr>
+          <w:rFonts w:ascii="Consolas" w:hAnsi="Consolas" w:cs="Consolas"/>
+          <w:sz w:val="19"/>
+          <w:szCs w:val="19"/>
+        </w:rPr>
+        <w:t xml:space="preserve"> </w:t>
+      </w:r>
+      <w:r>
+        <w:rPr>
+          <w:rFonts w:ascii="Consolas" w:hAnsi="Consolas" w:cs="Consolas"/>
+          <w:color w:val="0000FF"/>
+          <w:sz w:val="19"/>
+          <w:szCs w:val="19"/>
+        </w:rPr>
+        <w:t>abstract</w:t>
+      </w:r>
+      <w:r>
+        <w:rPr>
+          <w:rFonts w:ascii="Consolas" w:hAnsi="Consolas" w:cs="Consolas"/>
+          <w:sz w:val="19"/>
+          <w:szCs w:val="19"/>
+        </w:rPr>
+        <w:t xml:space="preserve"> </w:t>
+      </w:r>
+      <w:r>
+        <w:rPr>
+          <w:rFonts w:ascii="Consolas" w:hAnsi="Consolas" w:cs="Consolas"/>
+          <w:color w:val="0000FF"/>
+          <w:sz w:val="19"/>
+          <w:szCs w:val="19"/>
+        </w:rPr>
+        <w:t>void</w:t>
+      </w:r>
+      <w:r>
+        <w:rPr>
+          <w:rFonts w:ascii="Consolas" w:hAnsi="Consolas" w:cs="Consolas"/>
+          <w:sz w:val="19"/>
+          <w:szCs w:val="19"/>
+        </w:rPr>
+        <w:t xml:space="preserve"> </w:t>
+      </w:r>
+      <w:proofErr w:type="spellStart"/>
+      <w:r>
+        <w:rPr>
+          <w:rFonts w:ascii="Consolas" w:hAnsi="Consolas" w:cs="Consolas"/>
+          <w:sz w:val="19"/>
+          <w:szCs w:val="19"/>
+        </w:rPr>
+        <w:t>HandlePatient</w:t>
+      </w:r>
+      <w:proofErr w:type="spellEnd"/>
+      <w:r>
+        <w:rPr>
+          <w:rFonts w:ascii="Consolas" w:hAnsi="Consolas" w:cs="Consolas"/>
+          <w:sz w:val="19"/>
+          <w:szCs w:val="19"/>
+        </w:rPr>
+        <w:t>(</w:t>
+      </w:r>
+      <w:r>
+        <w:rPr>
+          <w:rFonts w:ascii="Consolas" w:hAnsi="Consolas" w:cs="Consolas"/>
+          <w:color w:val="2B91AF"/>
+          <w:sz w:val="19"/>
+          <w:szCs w:val="19"/>
+        </w:rPr>
+        <w:t>Patient</w:t>
+      </w:r>
+      <w:r>
+        <w:rPr>
+          <w:rFonts w:ascii="Consolas" w:hAnsi="Consolas" w:cs="Consolas"/>
+          <w:sz w:val="19"/>
+          <w:szCs w:val="19"/>
+        </w:rPr>
+        <w:t xml:space="preserve"> patient</w:t>
+      </w:r>
       <w:proofErr w:type="gramStart"/>
       <w:r>
         <w:rPr>
           <w:rFonts w:ascii="Consolas" w:hAnsi="Consolas" w:cs="Consolas"/>
-          <w:color w:val="0000FF"/>
-          <w:sz w:val="19"/>
-          <w:szCs w:val="19"/>
-        </w:rPr>
-        <w:t>public</w:t>
+          <w:sz w:val="19"/>
+          <w:szCs w:val="19"/>
+        </w:rPr>
+        <w:t>);</w:t>
       </w:r>
       <w:proofErr w:type="gramEnd"/>
-      <w:r>
-        <w:rPr>
-          <w:rFonts w:ascii="Consolas" w:hAnsi="Consolas" w:cs="Consolas"/>
-          <w:sz w:val="19"/>
-          <w:szCs w:val="19"/>
-        </w:rPr>
-        <w:t xml:space="preserve"> </w:t>
-      </w:r>
-      <w:r>
-        <w:rPr>
-          <w:rFonts w:ascii="Consolas" w:hAnsi="Consolas" w:cs="Consolas"/>
-          <w:color w:val="0000FF"/>
-          <w:sz w:val="19"/>
-          <w:szCs w:val="19"/>
-        </w:rPr>
-        <w:t>abstract</w:t>
-      </w:r>
-      <w:r>
-        <w:rPr>
-          <w:rFonts w:ascii="Consolas" w:hAnsi="Consolas" w:cs="Consolas"/>
-          <w:sz w:val="19"/>
-          <w:szCs w:val="19"/>
-        </w:rPr>
-        <w:t xml:space="preserve"> </w:t>
-      </w:r>
-      <w:r>
-        <w:rPr>
-          <w:rFonts w:ascii="Consolas" w:hAnsi="Consolas" w:cs="Consolas"/>
-          <w:color w:val="0000FF"/>
-          <w:sz w:val="19"/>
-          <w:szCs w:val="19"/>
-        </w:rPr>
-        <w:t>void</w:t>
-      </w:r>
-      <w:r>
-        <w:rPr>
-          <w:rFonts w:ascii="Consolas" w:hAnsi="Consolas" w:cs="Consolas"/>
-          <w:sz w:val="19"/>
-          <w:szCs w:val="19"/>
-        </w:rPr>
-        <w:t xml:space="preserve"> </w:t>
-      </w:r>
-      <w:proofErr w:type="spellStart"/>
-      <w:r>
-        <w:rPr>
-          <w:rFonts w:ascii="Consolas" w:hAnsi="Consolas" w:cs="Consolas"/>
-          <w:sz w:val="19"/>
-          <w:szCs w:val="19"/>
-        </w:rPr>
-        <w:t>HandlePatient</w:t>
-      </w:r>
-      <w:proofErr w:type="spellEnd"/>
-      <w:r>
-        <w:rPr>
-          <w:rFonts w:ascii="Consolas" w:hAnsi="Consolas" w:cs="Consolas"/>
-          <w:sz w:val="19"/>
-          <w:szCs w:val="19"/>
-        </w:rPr>
-        <w:t>(</w:t>
-      </w:r>
-      <w:r>
-        <w:rPr>
-          <w:rFonts w:ascii="Consolas" w:hAnsi="Consolas" w:cs="Consolas"/>
-          <w:color w:val="2B91AF"/>
-          <w:sz w:val="19"/>
-          <w:szCs w:val="19"/>
-        </w:rPr>
-        <w:t>Patient</w:t>
-      </w:r>
-      <w:r>
-        <w:rPr>
-          <w:rFonts w:ascii="Consolas" w:hAnsi="Consolas" w:cs="Consolas"/>
-          <w:sz w:val="19"/>
-          <w:szCs w:val="19"/>
-        </w:rPr>
-        <w:t xml:space="preserve"> patient);</w:t>
-      </w:r>
     </w:p>
     <w:p>
       <w:pPr>
@@ -2021,25 +2017,7 @@
           <w:sz w:val="19"/>
           <w:szCs w:val="19"/>
         </w:rPr>
-        <w:t xml:space="preserve">Rules </w:t>
-      </w:r>
-      <w:proofErr w:type="gramStart"/>
-      <w:r>
-        <w:rPr>
-          <w:rFonts w:cs="Consolas"/>
-          <w:sz w:val="19"/>
-          <w:szCs w:val="19"/>
-        </w:rPr>
-        <w:t>For</w:t>
-      </w:r>
-      <w:proofErr w:type="gramEnd"/>
-      <w:r>
-        <w:rPr>
-          <w:rFonts w:cs="Consolas"/>
-          <w:sz w:val="19"/>
-          <w:szCs w:val="19"/>
-        </w:rPr>
-        <w:t xml:space="preserve"> Doctor.</w:t>
+        <w:t>Rules For Doctor.</w:t>
       </w:r>
       <w:r>
         <w:rPr>
@@ -2057,25 +2035,7 @@
           <w:szCs w:val="19"/>
         </w:rPr>
         <w:br/>
-        <w:t xml:space="preserve">If the condition is </w:t>
-      </w:r>
-      <w:proofErr w:type="gramStart"/>
-      <w:r>
-        <w:rPr>
-          <w:rFonts w:cs="Consolas"/>
-          <w:sz w:val="19"/>
-          <w:szCs w:val="19"/>
-        </w:rPr>
-        <w:t>High</w:t>
-      </w:r>
-      <w:proofErr w:type="gramEnd"/>
-      <w:r>
-        <w:rPr>
-          <w:rFonts w:cs="Consolas"/>
-          <w:sz w:val="19"/>
-          <w:szCs w:val="19"/>
-        </w:rPr>
-        <w:t xml:space="preserve"> and the condition is chest pain or head trauma the patient is referred to the consultant.</w:t>
+        <w:t>If the condition is High and the condition is chest pain or head trauma the patient is referred to the consultant.</w:t>
       </w:r>
       <w:r>
         <w:rPr>
@@ -2529,8 +2489,8 @@
 </file>
 
 <file path=word/numbering.xml><?xml version="1.0" encoding="utf-8"?>
-<w:numbering xmlns:ve="http://schemas.openxmlformats.org/markup-compatibility/2006" xmlns:o="urn:schemas-microsoft-com:office:office" xmlns:r="http://schemas.openxmlformats.org/officeDocument/2006/relationships" xmlns:m="http://schemas.openxmlformats.org/officeDocument/2006/math" xmlns:v="urn:schemas-microsoft-com:vml" xmlns:wp="http://schemas.openxmlformats.org/drawingml/2006/wordprocessingDrawing" xmlns:w10="urn:schemas-microsoft-com:office:word" xmlns:w="http://schemas.openxmlformats.org/wordprocessingml/2006/main" xmlns:wne="http://schemas.microsoft.com/office/word/2006/wordml">
-  <w:abstractNum w:abstractNumId="0">
+<w:numbering xmlns:wpc="http://schemas.microsoft.com/office/word/2010/wordprocessingCanvas" xmlns:cx="http://schemas.microsoft.com/office/drawing/2014/chartex" xmlns:cx1="http://schemas.microsoft.com/office/drawing/2015/9/8/chartex" xmlns:cx2="http://schemas.microsoft.com/office/drawing/2015/10/21/chartex" xmlns:cx3="http://schemas.microsoft.com/office/drawing/2016/5/9/chartex" xmlns:cx4="http://schemas.microsoft.com/office/drawing/2016/5/10/chartex" xmlns:cx5="http://schemas.microsoft.com/office/drawing/2016/5/11/chartex" xmlns:cx6="http://schemas.microsoft.com/office/drawing/2016/5/12/chartex" xmlns:cx7="http://schemas.microsoft.com/office/drawing/2016/5/13/chartex" xmlns:cx8="http://schemas.microsoft.com/office/drawing/2016/5/14/chartex" xmlns:mc="http://schemas.openxmlformats.org/markup-compatibility/2006" xmlns:aink="http://schemas.microsoft.com/office/drawing/2016/ink" xmlns:am3d="http://schemas.microsoft.com/office/drawing/2017/model3d" xmlns:o="urn:schemas-microsoft-com:office:office" xmlns:r="http://schemas.openxmlformats.org/officeDocument/2006/relationships" xmlns:m="http://schemas.openxmlformats.org/officeDocument/2006/math" xmlns:v="urn:schemas-microsoft-com:vml" xmlns:wp14="http://schemas.microsoft.com/office/word/2010/wordprocessingDrawing" xmlns:wp="http://schemas.openxmlformats.org/drawingml/2006/wordprocessingDrawing" xmlns:w10="urn:schemas-microsoft-com:office:word" xmlns:w="http://schemas.openxmlformats.org/wordprocessingml/2006/main" xmlns:w14="http://schemas.microsoft.com/office/word/2010/wordml" xmlns:w15="http://schemas.microsoft.com/office/word/2012/wordml" xmlns:w16cex="http://schemas.microsoft.com/office/word/2018/wordml/cex" xmlns:w16cid="http://schemas.microsoft.com/office/word/2016/wordml/cid" xmlns:w16="http://schemas.microsoft.com/office/word/2018/wordml" xmlns:w16se="http://schemas.microsoft.com/office/word/2015/wordml/symex" xmlns:wpg="http://schemas.microsoft.com/office/word/2010/wordprocessingGroup" xmlns:wpi="http://schemas.microsoft.com/office/word/2010/wordprocessingInk" xmlns:wne="http://schemas.microsoft.com/office/word/2006/wordml" xmlns:wps="http://schemas.microsoft.com/office/word/2010/wordprocessingShape" mc:Ignorable="w14 w15 w16se w16cid w16 w16cex wp14">
+  <w:abstractNum w:abstractNumId="0" w15:restartNumberingAfterBreak="0">
     <w:nsid w:val="4D6318D1"/>
     <w:multiLevelType w:val="hybridMultilevel"/>
     <w:tmpl w:val="617EA292"/>
@@ -2626,7 +2586,7 @@
 </file>
 
 <file path=word/styles.xml><?xml version="1.0" encoding="utf-8"?>
-<w:styles xmlns:r="http://schemas.openxmlformats.org/officeDocument/2006/relationships" xmlns:w="http://schemas.openxmlformats.org/wordprocessingml/2006/main">
+<w:styles xmlns:mc="http://schemas.openxmlformats.org/markup-compatibility/2006" xmlns:r="http://schemas.openxmlformats.org/officeDocument/2006/relationships" xmlns:w="http://schemas.openxmlformats.org/wordprocessingml/2006/main" xmlns:w14="http://schemas.microsoft.com/office/word/2010/wordml" xmlns:w15="http://schemas.microsoft.com/office/word/2012/wordml" xmlns:w16cex="http://schemas.microsoft.com/office/word/2018/wordml/cex" xmlns:w16cid="http://schemas.microsoft.com/office/word/2016/wordml/cid" xmlns:w16="http://schemas.microsoft.com/office/word/2018/wordml" xmlns:w16se="http://schemas.microsoft.com/office/word/2015/wordml/symex" mc:Ignorable="w14 w15 w16se w16cid w16 w16cex">
   <w:docDefaults>
     <w:rPrDefault>
       <w:rPr>
@@ -2642,544 +2602,388 @@
       </w:pPr>
     </w:pPrDefault>
   </w:docDefaults>
-  <w:latentStyles w:defLockedState="0" w:defUIPriority="99" w:defSemiHidden="1" w:defUnhideWhenUsed="1" w:defQFormat="0" w:count="267">
-    <w:lsdException w:name="Normal" w:semiHidden="0" w:uiPriority="0" w:unhideWhenUsed="0" w:qFormat="1"/>
-    <w:lsdException w:name="heading 1" w:semiHidden="0" w:uiPriority="9" w:unhideWhenUsed="0" w:qFormat="1"/>
-    <w:lsdException w:name="heading 2" w:uiPriority="9" w:qFormat="1"/>
-    <w:lsdException w:name="heading 3" w:uiPriority="9" w:qFormat="1"/>
-    <w:lsdException w:name="heading 4" w:uiPriority="9" w:qFormat="1"/>
-    <w:lsdException w:name="heading 5" w:uiPriority="9" w:qFormat="1"/>
-    <w:lsdException w:name="heading 6" w:uiPriority="9" w:qFormat="1"/>
-    <w:lsdException w:name="heading 7" w:uiPriority="9" w:qFormat="1"/>
-    <w:lsdException w:name="heading 8" w:uiPriority="9" w:qFormat="1"/>
-    <w:lsdException w:name="heading 9" w:uiPriority="9" w:qFormat="1"/>
-    <w:lsdException w:name="toc 1" w:uiPriority="39"/>
-    <w:lsdException w:name="toc 2" w:uiPriority="39"/>
-    <w:lsdException w:name="toc 3" w:uiPriority="39"/>
-    <w:lsdException w:name="toc 4" w:uiPriority="39"/>
-    <w:lsdException w:name="toc 5" w:uiPriority="39"/>
-    <w:lsdException w:name="toc 6" w:uiPriority="39"/>
-    <w:lsdException w:name="toc 7" w:uiPriority="39"/>
-    <w:lsdException w:name="toc 8" w:uiPriority="39"/>
-    <w:lsdException w:name="toc 9" w:uiPriority="39"/>
-    <w:lsdException w:name="caption" w:uiPriority="35" w:qFormat="1"/>
-    <w:lsdException w:name="Title" w:semiHidden="0" w:uiPriority="10" w:unhideWhenUsed="0" w:qFormat="1"/>
-    <w:lsdException w:name="Default Paragraph Font" w:uiPriority="1"/>
-    <w:lsdException w:name="Subtitle" w:semiHidden="0" w:uiPriority="11" w:unhideWhenUsed="0" w:qFormat="1"/>
-    <w:lsdException w:name="Strong" w:semiHidden="0" w:uiPriority="22" w:unhideWhenUsed="0" w:qFormat="1"/>
-    <w:lsdException w:name="Emphasis" w:semiHidden="0" w:uiPriority="20" w:unhideWhenUsed="0" w:qFormat="1"/>
-    <w:lsdException w:name="Table Grid" w:semiHidden="0" w:uiPriority="59" w:unhideWhenUsed="0"/>
-    <w:lsdException w:name="Placeholder Text" w:unhideWhenUsed="0"/>
-    <w:lsdException w:name="No Spacing" w:semiHidden="0" w:uiPriority="1" w:unhideWhenUsed="0" w:qFormat="1"/>
-    <w:lsdException w:name="Light Shading" w:semiHidden="0" w:uiPriority="60" w:unhideWhenUsed="0"/>
-    <w:lsdException w:name="Light List" w:semiHidden="0" w:uiPriority="61" w:unhideWhenUsed="0"/>
-    <w:lsdException w:name="Light Grid" w:semiHidden="0" w:uiPriority="62" w:unhideWhenUsed="0"/>
-    <w:lsdException w:name="Medium Shading 1" w:semiHidden="0" w:uiPriority="63" w:unhideWhenUsed="0"/>
-    <w:lsdException w:name="Medium Shading 2" w:semiHidden="0" w:uiPriority="64" w:unhideWhenUsed="0"/>
-    <w:lsdException w:name="Medium List 1" w:semiHidden="0" w:uiPriority="65" w:unhideWhenUsed="0"/>
-    <w:lsdException w:name="Medium List 2" w:semiHidden="0" w:uiPriority="66" w:unhideWhenUsed="0"/>
-    <w:lsdException w:name="Medium Grid 1" w:semiHidden="0" w:uiPriority="67" w:unhideWhenUsed="0"/>
-    <w:lsdException w:name="Medium Grid 2" w:semiHidden="0" w:uiPriority="68" w:unhideWhenUsed="0"/>
-    <w:lsdException w:name="Medium Grid 3" w:semiHidden="0" w:uiPriority="69" w:unhideWhenUsed="0"/>
-    <w:lsdException w:name="Dark List" w:semiHidden="0" w:uiPriority="70" w:unhideWhenUsed="0"/>
-    <w:lsdException w:name="Colorful Shading" w:semiHidden="0" w:uiPriority="71" w:unhideWhenUsed="0"/>
-    <w:lsdException w:name="Colorful List" w:semiHidden="0" w:uiPriority="72" w:unhideWhenUsed="0"/>
-    <w:lsdException w:name="Colorful Grid" w:semiHidden="0" w:uiPriority="73" w:unhideWhenUsed="0"/>
-    <w:lsdException w:name="Light Shading Accent 1" w:semiHidden="0" w:uiPriority="60" w:unhideWhenUsed="0"/>
-    <w:lsdException w:name="Light List Accent 1" w:semiHidden="0" w:uiPriority="61" w:unhideWhenUsed="0"/>
-    <w:lsdException w:name="Light Grid Accent 1" w:semiHidden="0" w:uiPriority="62" w:unhideWhenUsed="0"/>
-    <w:lsdException w:name="Medium Shading 1 Accent 1" w:semiHidden="0" w:uiPriority="63" w:unhideWhenUsed="0"/>
-    <w:lsdException w:name="Medium Shading 2 Accent 1" w:semiHidden="0" w:uiPriority="64" w:unhideWhenUsed="0"/>
-    <w:lsdException w:name="Medium List 1 Accent 1" w:semiHidden="0" w:uiPriority="65" w:unhideWhenUsed="0"/>
-    <w:lsdException w:name="Revision" w:unhideWhenUsed="0"/>
-    <w:lsdException w:name="List Paragraph" w:semiHidden="0" w:uiPriority="34" w:unhideWhenUsed="0" w:qFormat="1"/>
-    <w:lsdException w:name="Quote" w:semiHidden="0" w:uiPriority="29" w:unhideWhenUsed="0" w:qFormat="1"/>
-    <w:lsdException w:name="Intense Quote" w:semiHidden="0" w:uiPriority="30" w:unhideWhenUsed="0" w:qFormat="1"/>
-    <w:lsdException w:name="Medium List 2 Accent 1" w:semiHidden="0" w:uiPriority="66" w:unhideWhenUsed="0"/>
-    <w:lsdException w:name="Medium Grid 1 Accent 1" w:semiHidden="0" w:uiPriority="67" w:unhideWhenUsed="0"/>
-    <w:lsdException w:name="Medium Grid 2 Accent 1" w:semiHidden="0" w:uiPriority="68" w:unhideWhenUsed="0"/>
-    <w:lsdException w:name="Medium Grid 3 Accent 1" w:semiHidden="0" w:uiPriority="69" w:unhideWhenUsed="0"/>
-    <w:lsdException w:name="Dark List Accent 1" w:semiHidden="0" w:uiPriority="70" w:unhideWhenUsed="0"/>
-    <w:lsdException w:name="Colorful Shading Accent 1" w:semiHidden="0" w:uiPriority="71" w:unhideWhenUsed="0"/>
-    <w:lsdException w:name="Colorful List Accent 1" w:semiHidden="0" w:uiPriority="72" w:unhideWhenUsed="0"/>
-    <w:lsdException w:name="Colorful Grid Accent 1" w:semiHidden="0" w:uiPriority="73" w:unhideWhenUsed="0"/>
-    <w:lsdException w:name="Light Shading Accent 2" w:semiHidden="0" w:uiPriority="60" w:unhideWhenUsed="0"/>
-    <w:lsdException w:name="Light List Accent 2" w:semiHidden="0" w:uiPriority="61" w:unhideWhenUsed="0"/>
-    <w:lsdException w:name="Light Grid Accent 2" w:semiHidden="0" w:uiPriority="62" w:unhideWhenUsed="0"/>
-    <w:lsdException w:name="Medium Shading 1 Accent 2" w:semiHidden="0" w:uiPriority="63" w:unhideWhenUsed="0"/>
-    <w:lsdException w:name="Medium Shading 2 Accent 2" w:semiHidden="0" w:uiPriority="64" w:unhideWhenUsed="0"/>
-    <w:lsdException w:name="Medium List 1 Accent 2" w:semiHidden="0" w:uiPriority="65" w:unhideWhenUsed="0"/>
-    <w:lsdException w:name="Medium List 2 Accent 2" w:semiHidden="0" w:uiPriority="66" w:unhideWhenUsed="0"/>
-    <w:lsdException w:name="Medium Grid 1 Accent 2" w:semiHidden="0" w:uiPriority="67" w:unhideWhenUsed="0"/>
-    <w:lsdException w:name="Medium Grid 2 Accent 2" w:semiHidden="0" w:uiPriority="68" w:unhideWhenUsed="0"/>
-    <w:lsdException w:name="Medium Grid 3 Accent 2" w:semiHidden="0" w:uiPriority="69" w:unhideWhenUsed="0"/>
-    <w:lsdException w:name="Dark List Accent 2" w:semiHidden="0" w:uiPriority="70" w:unhideWhenUsed="0"/>
-    <w:lsdException w:name="Colorful Shading Accent 2" w:semiHidden="0" w:uiPriority="71" w:unhideWhenUsed="0"/>
-    <w:lsdException w:name="Colorful List Accent 2" w:semiHidden="0" w:uiPriority="72" w:unhideWhenUsed="0"/>
-    <w:lsdException w:name="Colorful Grid Accent 2" w:semiHidden="0" w:uiPriority="73" w:unhideWhenUsed="0"/>
-    <w:lsdException w:name="Light Shading Accent 3" w:semiHidden="0" w:uiPriority="60" w:unhideWhenUsed="0"/>
-    <w:lsdException w:name="Light List Accent 3" w:semiHidden="0" w:uiPriority="61" w:unhideWhenUsed="0"/>
-    <w:lsdException w:name="Light Grid Accent 3" w:semiHidden="0" w:uiPriority="62" w:unhideWhenUsed="0"/>
-    <w:lsdException w:name="Medium Shading 1 Accent 3" w:semiHidden="0" w:uiPriority="63" w:unhideWhenUsed="0"/>
-    <w:lsdException w:name="Medium Shading 2 Accent 3" w:semiHidden="0" w:uiPriority="64" w:unhideWhenUsed="0"/>
-    <w:lsdException w:name="Medium List 1 Accent 3" w:semiHidden="0" w:uiPriority="65" w:unhideWhenUsed="0"/>
-    <w:lsdException w:name="Medium List 2 Accent 3" w:semiHidden="0" w:uiPriority="66" w:unhideWhenUsed="0"/>
-    <w:lsdException w:name="Medium Grid 1 Accent 3" w:semiHidden="0" w:uiPriority="67" w:unhideWhenUsed="0"/>
-    <w:lsdException w:name="Medium Grid 2 Accent 3" w:semiHidden="0" w:uiPriority="68" w:unhideWhenUsed="0"/>
-    <w:lsdException w:name="Medium Grid 3 Accent 3" w:semiHidden="0" w:uiPriority="69" w:unhideWhenUsed="0"/>
-    <w:lsdException w:name="Dark List Accent 3" w:semiHidden="0" w:uiPriority="70" w:unhideWhenUsed="0"/>
-    <w:lsdException w:name="Colorful Shading Accent 3" w:semiHidden="0" w:uiPriority="71" w:unhideWhenUsed="0"/>
-    <w:lsdException w:name="Colorful List Accent 3" w:semiHidden="0" w:uiPriority="72" w:unhideWhenUsed="0"/>
-    <w:lsdException w:name="Colorful Grid Accent 3" w:semiHidden="0" w:uiPriority="73" w:unhideWhenUsed="0"/>
-    <w:lsdException w:name="Light Shading Accent 4" w:semiHidden="0" w:uiPriority="60" w:unhideWhenUsed="0"/>
-    <w:lsdException w:name="Light List Accent 4" w:semiHidden="0" w:uiPriority="61" w:unhideWhenUsed="0"/>
-    <w:lsdException w:name="Light Grid Accent 4" w:semiHidden="0" w:uiPriority="62" w:unhideWhenUsed="0"/>
-    <w:lsdException w:name="Medium Shading 1 Accent 4" w:semiHidden="0" w:uiPriority="63" w:unhideWhenUsed="0"/>
-    <w:lsdException w:name="Medium Shading 2 Accent 4" w:semiHidden="0" w:uiPriority="64" w:unhideWhenUsed="0"/>
-    <w:lsdException w:name="Medium List 1 Accent 4" w:semiHidden="0" w:uiPriority="65" w:unhideWhenUsed="0"/>
-    <w:lsdException w:name="Medium List 2 Accent 4" w:semiHidden="0" w:uiPriority="66" w:unhideWhenUsed="0"/>
-    <w:lsdException w:name="Medium Grid 1 Accent 4" w:semiHidden="0" w:uiPriority="67" w:unhideWhenUsed="0"/>
-    <w:lsdException w:name="Medium Grid 2 Accent 4" w:semiHidden="0" w:uiPriority="68" w:unhideWhenUsed="0"/>
-    <w:lsdException w:name="Medium Grid 3 Accent 4" w:semiHidden="0" w:uiPriority="69" w:unhideWhenUsed="0"/>
-    <w:lsdException w:name="Dark List Accent 4" w:semiHidden="0" w:uiPriority="70" w:unhideWhenUsed="0"/>
-    <w:lsdException w:name="Colorful Shading Accent 4" w:semiHidden="0" w:uiPriority="71" w:unhideWhenUsed="0"/>
-    <w:lsdException w:name="Colorful List Accent 4" w:semiHidden="0" w:uiPriority="72" w:unhideWhenUsed="0"/>
-    <w:lsdException w:name="Colorful Grid Accent 4" w:semiHidden="0" w:uiPriority="73" w:unhideWhenUsed="0"/>
-    <w:lsdException w:name="Light Shading Accent 5" w:semiHidden="0" w:uiPriority="60" w:unhideWhenUsed="0"/>
-    <w:lsdException w:name="Light List Accent 5" w:semiHidden="0" w:uiPriority="61" w:unhideWhenUsed="0"/>
-    <w:lsdException w:name="Light Grid Accent 5" w:semiHidden="0" w:uiPriority="62" w:unhideWhenUsed="0"/>
-    <w:lsdException w:name="Medium Shading 1 Accent 5" w:semiHidden="0" w:uiPriority="63" w:unhideWhenUsed="0"/>
-    <w:lsdException w:name="Medium Shading 2 Accent 5" w:semiHidden="0" w:uiPriority="64" w:unhideWhenUsed="0"/>
-    <w:lsdException w:name="Medium List 1 Accent 5" w:semiHidden="0" w:uiPriority="65" w:unhideWhenUsed="0"/>
-    <w:lsdException w:name="Medium List 2 Accent 5" w:semiHidden="0" w:uiPriority="66" w:unhideWhenUsed="0"/>
-    <w:lsdException w:name="Medium Grid 1 Accent 5" w:semiHidden="0" w:uiPriority="67" w:unhideWhenUsed="0"/>
-    <w:lsdException w:name="Medium Grid 2 Accent 5" w:semiHidden="0" w:uiPriority="68" w:unhideWhenUsed="0"/>
-    <w:lsdException w:name="Medium Grid 3 Accent 5" w:semiHidden="0" w:uiPriority="69" w:unhideWhenUsed="0"/>
-    <w:lsdException w:name="Dark List Accent 5" w:semiHidden="0" w:uiPriority="70" w:unhideWhenUsed="0"/>
-    <w:lsdException w:name="Colorful Shading Accent 5" w:semiHidden="0" w:uiPriority="71" w:unhideWhenUsed="0"/>
-    <w:lsdException w:name="Colorful List Accent 5" w:semiHidden="0" w:uiPriority="72" w:unhideWhenUsed="0"/>
-    <w:lsdException w:name="Colorful Grid Accent 5" w:semiHidden="0" w:uiPriority="73" w:unhideWhenUsed="0"/>
-    <w:lsdException w:name="Light Shading Accent 6" w:semiHidden="0" w:uiPriority="60" w:unhideWhenUsed="0"/>
-    <w:lsdException w:name="Light List Accent 6" w:semiHidden="0" w:uiPriority="61" w:unhideWhenUsed="0"/>
-    <w:lsdException w:name="Light Grid Accent 6" w:semiHidden="0" w:uiPriority="62" w:unhideWhenUsed="0"/>
-    <w:lsdException w:name="Medium Shading 1 Accent 6" w:semiHidden="0" w:uiPriority="63" w:unhideWhenUsed="0"/>
-    <w:lsdException w:name="Medium Shading 2 Accent 6" w:semiHidden="0" w:uiPriority="64" w:unhideWhenUsed="0"/>
-    <w:lsdException w:name="Medium List 1 Accent 6" w:semiHidden="0" w:uiPriority="65" w:unhideWhenUsed="0"/>
-    <w:lsdException w:name="Medium List 2 Accent 6" w:semiHidden="0" w:uiPriority="66" w:unhideWhenUsed="0"/>
-    <w:lsdException w:name="Medium Grid 1 Accent 6" w:semiHidden="0" w:uiPriority="67" w:unhideWhenUsed="0"/>
-    <w:lsdException w:name="Medium Grid 2 Accent 6" w:semiHidden="0" w:uiPriority="68" w:unhideWhenUsed="0"/>
-    <w:lsdException w:name="Medium Grid 3 Accent 6" w:semiHidden="0" w:uiPriority="69" w:unhideWhenUsed="0"/>
-    <w:lsdException w:name="Dark List Accent 6" w:semiHidden="0" w:uiPriority="70" w:unhideWhenUsed="0"/>
-    <w:lsdException w:name="Colorful Shading Accent 6" w:semiHidden="0" w:uiPriority="71" w:unhideWhenUsed="0"/>
-    <w:lsdException w:name="Colorful List Accent 6" w:semiHidden="0" w:uiPriority="72" w:unhideWhenUsed="0"/>
-    <w:lsdException w:name="Colorful Grid Accent 6" w:semiHidden="0" w:uiPriority="73" w:unhideWhenUsed="0"/>
-    <w:lsdException w:name="Subtle Emphasis" w:semiHidden="0" w:uiPriority="19" w:unhideWhenUsed="0" w:qFormat="1"/>
-    <w:lsdException w:name="Intense Emphasis" w:semiHidden="0" w:uiPriority="21" w:unhideWhenUsed="0" w:qFormat="1"/>
-    <w:lsdException w:name="Subtle Reference" w:semiHidden="0" w:uiPriority="31" w:unhideWhenUsed="0" w:qFormat="1"/>
-    <w:lsdException w:name="Intense Reference" w:semiHidden="0" w:uiPriority="32" w:unhideWhenUsed="0" w:qFormat="1"/>
-    <w:lsdException w:name="Book Title" w:semiHidden="0" w:uiPriority="33" w:unhideWhenUsed="0" w:qFormat="1"/>
-    <w:lsdException w:name="Bibliography" w:uiPriority="37"/>
-    <w:lsdException w:name="TOC Heading" w:uiPriority="39" w:qFormat="1"/>
+  <w:latentStyles w:defLockedState="0" w:defUIPriority="99" w:defSemiHidden="0" w:defUnhideWhenUsed="0" w:defQFormat="0" w:count="376">
+    <w:lsdException w:name="Normal" w:uiPriority="0" w:qFormat="1"/>
+    <w:lsdException w:name="heading 1" w:uiPriority="9" w:qFormat="1"/>
+    <w:lsdException w:name="heading 2" w:semiHidden="1" w:uiPriority="9" w:unhideWhenUsed="1" w:qFormat="1"/>
+    <w:lsdException w:name="heading 3" w:semiHidden="1" w:uiPriority="9" w:unhideWhenUsed="1" w:qFormat="1"/>
+    <w:lsdException w:name="heading 4" w:semiHidden="1" w:uiPriority="9" w:unhideWhenUsed="1" w:qFormat="1"/>
+    <w:lsdException w:name="heading 5" w:semiHidden="1" w:uiPriority="9" w:unhideWhenUsed="1" w:qFormat="1"/>
+    <w:lsdException w:name="heading 6" w:semiHidden="1" w:uiPriority="9" w:unhideWhenUsed="1" w:qFormat="1"/>
+    <w:lsdException w:name="heading 7" w:semiHidden="1" w:uiPriority="9" w:unhideWhenUsed="1" w:qFormat="1"/>
+    <w:lsdException w:name="heading 8" w:semiHidden="1" w:uiPriority="9" w:unhideWhenUsed="1" w:qFormat="1"/>
+    <w:lsdException w:name="heading 9" w:semiHidden="1" w:uiPriority="9" w:unhideWhenUsed="1" w:qFormat="1"/>
+    <w:lsdException w:name="index 1" w:semiHidden="1" w:unhideWhenUsed="1"/>
+    <w:lsdException w:name="index 2" w:semiHidden="1" w:unhideWhenUsed="1"/>
+    <w:lsdException w:name="index 3" w:semiHidden="1" w:unhideWhenUsed="1"/>
+    <w:lsdException w:name="index 4" w:semiHidden="1" w:unhideWhenUsed="1"/>
+    <w:lsdException w:name="index 5" w:semiHidden="1" w:unhideWhenUsed="1"/>
+    <w:lsdException w:name="index 6" w:semiHidden="1" w:unhideWhenUsed="1"/>
+    <w:lsdException w:name="index 7" w:semiHidden="1" w:unhideWhenUsed="1"/>
+    <w:lsdException w:name="index 8" w:semiHidden="1" w:unhideWhenUsed="1"/>
+    <w:lsdException w:name="index 9" w:semiHidden="1" w:unhideWhenUsed="1"/>
+    <w:lsdException w:name="toc 1" w:semiHidden="1" w:uiPriority="39" w:unhideWhenUsed="1"/>
+    <w:lsdException w:name="toc 2" w:semiHidden="1" w:uiPriority="39" w:unhideWhenUsed="1"/>
+    <w:lsdException w:name="toc 3" w:semiHidden="1" w:uiPriority="39" w:unhideWhenUsed="1"/>
+    <w:lsdException w:name="toc 4" w:semiHidden="1" w:uiPriority="39" w:unhideWhenUsed="1"/>
+    <w:lsdException w:name="toc 5" w:semiHidden="1" w:uiPriority="39" w:unhideWhenUsed="1"/>
+    <w:lsdException w:name="toc 6" w:semiHidden="1" w:uiPriority="39" w:unhideWhenUsed="1"/>
+    <w:lsdException w:name="toc 7" w:semiHidden="1" w:uiPriority="39" w:unhideWhenUsed="1"/>
+    <w:lsdException w:name="toc 8" w:semiHidden="1" w:uiPriority="39" w:unhideWhenUsed="1"/>
+    <w:lsdException w:name="toc 9" w:semiHidden="1" w:uiPriority="39" w:unhideWhenUsed="1"/>
+    <w:lsdException w:name="Normal Indent" w:semiHidden="1" w:unhideWhenUsed="1"/>
+    <w:lsdException w:name="footnote text" w:semiHidden="1" w:unhideWhenUsed="1"/>
+    <w:lsdException w:name="annotation text" w:semiHidden="1" w:unhideWhenUsed="1"/>
+    <w:lsdException w:name="header" w:semiHidden="1" w:unhideWhenUsed="1"/>
+    <w:lsdException w:name="footer" w:semiHidden="1" w:unhideWhenUsed="1"/>
+    <w:lsdException w:name="index heading" w:semiHidden="1" w:unhideWhenUsed="1"/>
+    <w:lsdException w:name="caption" w:semiHidden="1" w:uiPriority="35" w:unhideWhenUsed="1" w:qFormat="1"/>
+    <w:lsdException w:name="table of figures" w:semiHidden="1" w:unhideWhenUsed="1"/>
+    <w:lsdException w:name="envelope address" w:semiHidden="1" w:unhideWhenUsed="1"/>
+    <w:lsdException w:name="envelope return" w:semiHidden="1" w:unhideWhenUsed="1"/>
+    <w:lsdException w:name="footnote reference" w:semiHidden="1" w:unhideWhenUsed="1"/>
+    <w:lsdException w:name="annotation reference" w:semiHidden="1" w:unhideWhenUsed="1"/>
+    <w:lsdException w:name="line number" w:semiHidden="1" w:unhideWhenUsed="1"/>
+    <w:lsdException w:name="page number" w:semiHidden="1" w:unhideWhenUsed="1"/>
+    <w:lsdException w:name="endnote reference" w:semiHidden="1" w:unhideWhenUsed="1"/>
+    <w:lsdException w:name="endnote text" w:semiHidden="1" w:unhideWhenUsed="1"/>
+    <w:lsdException w:name="table of authorities" w:semiHidden="1" w:unhideWhenUsed="1"/>
+    <w:lsdException w:name="macro" w:semiHidden="1" w:unhideWhenUsed="1"/>
+    <w:lsdException w:name="toa heading" w:semiHidden="1" w:unhideWhenUsed="1"/>
+    <w:lsdException w:name="List" w:semiHidden="1" w:unhideWhenUsed="1"/>
+    <w:lsdException w:name="List Bullet" w:semiHidden="1" w:unhideWhenUsed="1"/>
+    <w:lsdException w:name="List Number" w:semiHidden="1" w:unhideWhenUsed="1"/>
+    <w:lsdException w:name="List 2" w:semiHidden="1" w:unhideWhenUsed="1"/>
+    <w:lsdException w:name="List 3" w:semiHidden="1" w:unhideWhenUsed="1"/>
+    <w:lsdException w:name="List 4" w:semiHidden="1" w:unhideWhenUsed="1"/>
+    <w:lsdException w:name="List 5" w:semiHidden="1" w:unhideWhenUsed="1"/>
+    <w:lsdException w:name="List Bullet 2" w:semiHidden="1" w:unhideWhenUsed="1"/>
+    <w:lsdException w:name="List Bullet 3" w:semiHidden="1" w:unhideWhenUsed="1"/>
+    <w:lsdException w:name="List Bullet 4" w:semiHidden="1" w:unhideWhenUsed="1"/>
+    <w:lsdException w:name="List Bullet 5" w:semiHidden="1" w:unhideWhenUsed="1"/>
+    <w:lsdException w:name="List Number 2" w:semiHidden="1" w:unhideWhenUsed="1"/>
+    <w:lsdException w:name="List Number 3" w:semiHidden="1" w:unhideWhenUsed="1"/>
+    <w:lsdException w:name="List Number 4" w:semiHidden="1" w:unhideWhenUsed="1"/>
+    <w:lsdException w:name="List Number 5" w:semiHidden="1" w:unhideWhenUsed="1"/>
+    <w:lsdException w:name="Title" w:uiPriority="10" w:qFormat="1"/>
+    <w:lsdException w:name="Closing" w:semiHidden="1" w:unhideWhenUsed="1"/>
+    <w:lsdException w:name="Signature" w:semiHidden="1" w:unhideWhenUsed="1"/>
+    <w:lsdException w:name="Default Paragraph Font" w:semiHidden="1" w:uiPriority="1" w:unhideWhenUsed="1"/>
+    <w:lsdException w:name="Body Text" w:semiHidden="1" w:unhideWhenUsed="1"/>
+    <w:lsdException w:name="Body Text Indent" w:semiHidden="1" w:unhideWhenUsed="1"/>
+    <w:lsdException w:name="List Continue" w:semiHidden="1" w:unhideWhenUsed="1"/>
+    <w:lsdException w:name="List Continue 2" w:semiHidden="1" w:unhideWhenUsed="1"/>
+    <w:lsdException w:name="List Continue 3" w:semiHidden="1" w:unhideWhenUsed="1"/>
+    <w:lsdException w:name="List Continue 4" w:semiHidden="1" w:unhideWhenUsed="1"/>
+    <w:lsdException w:name="List Continue 5" w:semiHidden="1" w:unhideWhenUsed="1"/>
+    <w:lsdException w:name="Message Header" w:semiHidden="1" w:unhideWhenUsed="1"/>
+    <w:lsdException w:name="Subtitle" w:uiPriority="11" w:qFormat="1"/>
+    <w:lsdException w:name="Salutation" w:semiHidden="1" w:unhideWhenUsed="1"/>
+    <w:lsdException w:name="Date" w:semiHidden="1" w:unhideWhenUsed="1"/>
+    <w:lsdException w:name="Body Text First Indent" w:semiHidden="1" w:unhideWhenUsed="1"/>
+    <w:lsdException w:name="Body Text First Indent 2" w:semiHidden="1" w:unhideWhenUsed="1"/>
+    <w:lsdException w:name="Note Heading" w:semiHidden="1" w:unhideWhenUsed="1"/>
+    <w:lsdException w:name="Body Text 2" w:semiHidden="1" w:unhideWhenUsed="1"/>
+    <w:lsdException w:name="Body Text 3" w:semiHidden="1" w:unhideWhenUsed="1"/>
+    <w:lsdException w:name="Body Text Indent 2" w:semiHidden="1" w:unhideWhenUsed="1"/>
+    <w:lsdException w:name="Body Text Indent 3" w:semiHidden="1" w:unhideWhenUsed="1"/>
+    <w:lsdException w:name="Block Text" w:semiHidden="1" w:unhideWhenUsed="1"/>
+    <w:lsdException w:name="Hyperlink" w:semiHidden="1" w:unhideWhenUsed="1"/>
+    <w:lsdException w:name="FollowedHyperlink" w:semiHidden="1" w:unhideWhenUsed="1"/>
+    <w:lsdException w:name="Strong" w:uiPriority="22" w:qFormat="1"/>
+    <w:lsdException w:name="Emphasis" w:uiPriority="20" w:qFormat="1"/>
+    <w:lsdException w:name="Document Map" w:semiHidden="1" w:unhideWhenUsed="1"/>
+    <w:lsdException w:name="Plain Text" w:semiHidden="1" w:unhideWhenUsed="1"/>
+    <w:lsdException w:name="E-mail Signature" w:semiHidden="1" w:unhideWhenUsed="1"/>
+    <w:lsdException w:name="HTML Top of Form" w:semiHidden="1" w:unhideWhenUsed="1"/>
+    <w:lsdException w:name="HTML Bottom of Form" w:semiHidden="1" w:unhideWhenUsed="1"/>
+    <w:lsdException w:name="Normal (Web)" w:semiHidden="1" w:unhideWhenUsed="1"/>
+    <w:lsdException w:name="HTML Acronym" w:semiHidden="1" w:unhideWhenUsed="1"/>
+    <w:lsdException w:name="HTML Address" w:semiHidden="1" w:unhideWhenUsed="1"/>
+    <w:lsdException w:name="HTML Cite" w:semiHidden="1" w:unhideWhenUsed="1"/>
+    <w:lsdException w:name="HTML Code" w:semiHidden="1" w:unhideWhenUsed="1"/>
+    <w:lsdException w:name="HTML Definition" w:semiHidden="1" w:unhideWhenUsed="1"/>
+    <w:lsdException w:name="HTML Keyboard" w:semiHidden="1" w:unhideWhenUsed="1"/>
+    <w:lsdException w:name="HTML Preformatted" w:semiHidden="1" w:unhideWhenUsed="1"/>
+    <w:lsdException w:name="HTML Sample" w:semiHidden="1" w:unhideWhenUsed="1"/>
+    <w:lsdException w:name="HTML Typewriter" w:semiHidden="1" w:unhideWhenUsed="1"/>
+    <w:lsdException w:name="HTML Variable" w:semiHidden="1" w:unhideWhenUsed="1"/>
+    <w:lsdException w:name="Normal Table" w:semiHidden="1" w:unhideWhenUsed="1"/>
+    <w:lsdException w:name="annotation subject" w:semiHidden="1" w:unhideWhenUsed="1"/>
+    <w:lsdException w:name="No List" w:semiHidden="1" w:unhideWhenUsed="1"/>
+    <w:lsdException w:name="Outline List 1" w:semiHidden="1" w:unhideWhenUsed="1"/>
+    <w:lsdException w:name="Outline List 2" w:semiHidden="1" w:unhideWhenUsed="1"/>
+    <w:lsdException w:name="Outline List 3" w:semiHidden="1" w:unhideWhenUsed="1"/>
+    <w:lsdException w:name="Table Simple 1" w:semiHidden="1" w:unhideWhenUsed="1"/>
+    <w:lsdException w:name="Table Simple 2" w:semiHidden="1" w:unhideWhenUsed="1"/>
+    <w:lsdException w:name="Table Simple 3" w:semiHidden="1" w:unhideWhenUsed="1"/>
+    <w:lsdException w:name="Table Classic 1" w:semiHidden="1" w:unhideWhenUsed="1"/>
+    <w:lsdException w:name="Table Classic 2" w:semiHidden="1" w:unhideWhenUsed="1"/>
+    <w:lsdException w:name="Table Classic 3" w:semiHidden="1" w:unhideWhenUsed="1"/>
+    <w:lsdException w:name="Table Classic 4" w:semiHidden="1" w:unhideWhenUsed="1"/>
+    <w:lsdException w:name="Table Colorful 1" w:semiHidden="1" w:unhideWhenUsed="1"/>
+    <w:lsdException w:name="Table Colorful 2" w:semiHidden="1" w:unhideWhenUsed="1"/>
+    <w:lsdException w:name="Table Colorful 3" w:semiHidden="1" w:unhideWhenUsed="1"/>
+    <w:lsdException w:name="Table Columns 1" w:semiHidden="1" w:unhideWhenUsed="1"/>
+    <w:lsdException w:name="Table Columns 2" w:semiHidden="1" w:unhideWhenUsed="1"/>
+    <w:lsdException w:name="Table Columns 3" w:semiHidden="1" w:unhideWhenUsed="1"/>
+    <w:lsdException w:name="Table Columns 4" w:semiHidden="1" w:unhideWhenUsed="1"/>
+    <w:lsdException w:name="Table Columns 5" w:semiHidden="1" w:unhideWhenUsed="1"/>
+    <w:lsdException w:name="Table Grid 1" w:semiHidden="1" w:unhideWhenUsed="1"/>
+    <w:lsdException w:name="Table Grid 2" w:semiHidden="1" w:unhideWhenUsed="1"/>
+    <w:lsdException w:name="Table Grid 3" w:semiHidden="1" w:unhideWhenUsed="1"/>
+    <w:lsdException w:name="Table Grid 4" w:semiHidden="1" w:unhideWhenUsed="1"/>
+    <w:lsdException w:name="Table Grid 5" w:semiHidden="1" w:unhideWhenUsed="1"/>
+    <w:lsdException w:name="Table Grid 6" w:semiHidden="1" w:unhideWhenUsed="1"/>
+    <w:lsdException w:name="Table Grid 7" w:semiHidden="1" w:unhideWhenUsed="1"/>
+    <w:lsdException w:name="Table Grid 8" w:semiHidden="1" w:unhideWhenUsed="1"/>
+    <w:lsdException w:name="Table List 1" w:semiHidden="1" w:unhideWhenUsed="1"/>
+    <w:lsdException w:name="Table List 2" w:semiHidden="1" w:unhideWhenUsed="1"/>
+    <w:lsdException w:name="Table List 3" w:semiHidden="1" w:unhideWhenUsed="1"/>
+    <w:lsdException w:name="Table List 4" w:semiHidden="1" w:unhideWhenUsed="1"/>
+    <w:lsdException w:name="Table List 5" w:semiHidden="1" w:unhideWhenUsed="1"/>
+    <w:lsdException w:name="Table List 6" w:semiHidden="1" w:unhideWhenUsed="1"/>
+    <w:lsdException w:name="Table List 7" w:semiHidden="1" w:unhideWhenUsed="1"/>
+    <w:lsdException w:name="Table List 8" w:semiHidden="1" w:unhideWhenUsed="1"/>
+    <w:lsdException w:name="Table 3D effects 1" w:semiHidden="1" w:unhideWhenUsed="1"/>
+    <w:lsdException w:name="Table 3D effects 2" w:semiHidden="1" w:unhideWhenUsed="1"/>
+    <w:lsdException w:name="Table 3D effects 3" w:semiHidden="1" w:unhideWhenUsed="1"/>
+    <w:lsdException w:name="Table Contemporary" w:semiHidden="1" w:unhideWhenUsed="1"/>
+    <w:lsdException w:name="Table Elegant" w:semiHidden="1" w:unhideWhenUsed="1"/>
+    <w:lsdException w:name="Table Professional" w:semiHidden="1" w:unhideWhenUsed="1"/>
+    <w:lsdException w:name="Table Subtle 1" w:semiHidden="1" w:unhideWhenUsed="1"/>
+    <w:lsdException w:name="Table Subtle 2" w:semiHidden="1" w:unhideWhenUsed="1"/>
+    <w:lsdException w:name="Table Web 1" w:semiHidden="1" w:unhideWhenUsed="1"/>
+    <w:lsdException w:name="Table Web 2" w:semiHidden="1" w:unhideWhenUsed="1"/>
+    <w:lsdException w:name="Table Web 3" w:semiHidden="1" w:unhideWhenUsed="1"/>
+    <w:lsdException w:name="Balloon Text" w:semiHidden="1" w:unhideWhenUsed="1"/>
+    <w:lsdException w:name="Table Grid" w:semiHidden="1" w:uiPriority="59" w:unhideWhenUsed="1"/>
+    <w:lsdException w:name="Table Theme" w:semiHidden="1" w:unhideWhenUsed="1"/>
+    <w:lsdException w:name="Placeholder Text" w:semiHidden="1"/>
+    <w:lsdException w:name="No Spacing" w:uiPriority="1" w:qFormat="1"/>
+    <w:lsdException w:name="Light Shading" w:uiPriority="60"/>
+    <w:lsdException w:name="Light List" w:uiPriority="61"/>
+    <w:lsdException w:name="Light Grid" w:uiPriority="62"/>
+    <w:lsdException w:name="Medium Shading 1" w:uiPriority="63"/>
+    <w:lsdException w:name="Medium Shading 2" w:uiPriority="64"/>
+    <w:lsdException w:name="Medium List 1" w:uiPriority="65"/>
+    <w:lsdException w:name="Medium List 2" w:uiPriority="66"/>
+    <w:lsdException w:name="Medium Grid 1" w:uiPriority="67"/>
+    <w:lsdException w:name="Medium Grid 2" w:uiPriority="68"/>
+    <w:lsdException w:name="Medium Grid 3" w:uiPriority="69"/>
+    <w:lsdException w:name="Dark List" w:uiPriority="70"/>
+    <w:lsdException w:name="Colorful Shading" w:uiPriority="71"/>
+    <w:lsdException w:name="Colorful List" w:uiPriority="72"/>
+    <w:lsdException w:name="Colorful Grid" w:uiPriority="73"/>
+    <w:lsdException w:name="Light Shading Accent 1" w:uiPriority="60"/>
+    <w:lsdException w:name="Light List Accent 1" w:uiPriority="61"/>
+    <w:lsdException w:name="Light Grid Accent 1" w:uiPriority="62"/>
+    <w:lsdException w:name="Medium Shading 1 Accent 1" w:uiPriority="63"/>
+    <w:lsdException w:name="Medium Shading 2 Accent 1" w:uiPriority="64"/>
+    <w:lsdException w:name="Medium List 1 Accent 1" w:uiPriority="65"/>
+    <w:lsdException w:name="Revision" w:semiHidden="1"/>
+    <w:lsdException w:name="List Paragraph" w:uiPriority="34" w:qFormat="1"/>
+    <w:lsdException w:name="Quote" w:uiPriority="29" w:qFormat="1"/>
+    <w:lsdException w:name="Intense Quote" w:uiPriority="30" w:qFormat="1"/>
+    <w:lsdException w:name="Medium List 2 Accent 1" w:uiPriority="66"/>
+    <w:lsdException w:name="Medium Grid 1 Accent 1" w:uiPriority="67"/>
+    <w:lsdException w:name="Medium Grid 2 Accent 1" w:uiPriority="68"/>
+    <w:lsdException w:name="Medium Grid 3 Accent 1" w:uiPriority="69"/>
+    <w:lsdException w:name="Dark List Accent 1" w:uiPriority="70"/>
+    <w:lsdException w:name="Colorful Shading Accent 1" w:uiPriority="71"/>
+    <w:lsdException w:name="Colorful List Accent 1" w:uiPriority="72"/>
+    <w:lsdException w:name="Colorful Grid Accent 1" w:uiPriority="73"/>
+    <w:lsdException w:name="Light Shading Accent 2" w:uiPriority="60"/>
+    <w:lsdException w:name="Light List Accent 2" w:uiPriority="61"/>
+    <w:lsdException w:name="Light Grid Accent 2" w:uiPriority="62"/>
+    <w:lsdException w:name="Medium Shading 1 Accent 2" w:uiPriority="63"/>
+    <w:lsdException w:name="Medium Shading 2 Accent 2" w:uiPriority="64"/>
+    <w:lsdException w:name="Medium List 1 Accent 2" w:uiPriority="65"/>
+    <w:lsdException w:name="Medium List 2 Accent 2" w:uiPriority="66"/>
+    <w:lsdException w:name="Medium Grid 1 Accent 2" w:uiPriority="67"/>
+    <w:lsdException w:name="Medium Grid 2 Accent 2" w:uiPriority="68"/>
+    <w:lsdException w:name="Medium Grid 3 Accent 2" w:uiPriority="69"/>
+    <w:lsdException w:name="Dark List Accent 2" w:uiPriority="70"/>
+    <w:lsdException w:name="Colorful Shading Accent 2" w:uiPriority="71"/>
+    <w:lsdException w:name="Colorful List Accent 2" w:uiPriority="72"/>
+    <w:lsdException w:name="Colorful Grid Accent 2" w:uiPriority="73"/>
+    <w:lsdException w:name="Light Shading Accent 3" w:uiPriority="60"/>
+    <w:lsdException w:name="Light List Accent 3" w:uiPriority="61"/>
+    <w:lsdException w:name="Light Grid Accent 3" w:uiPriority="62"/>
+    <w:lsdException w:name="Medium Shading 1 Accent 3" w:uiPriority="63"/>
+    <w:lsdException w:name="Medium Shading 2 Accent 3" w:uiPriority="64"/>
+    <w:lsdException w:name="Medium List 1 Accent 3" w:uiPriority="65"/>
+    <w:lsdException w:name="Medium List 2 Accent 3" w:uiPriority="66"/>
+    <w:lsdException w:name="Medium Grid 1 Accent 3" w:uiPriority="67"/>
+    <w:lsdException w:name="Medium Grid 2 Accent 3" w:uiPriority="68"/>
+    <w:lsdException w:name="Medium Grid 3 Accent 3" w:uiPriority="69"/>
+    <w:lsdException w:name="Dark List Accent 3" w:uiPriority="70"/>
+    <w:lsdException w:name="Colorful Shading Accent 3" w:uiPriority="71"/>
+    <w:lsdException w:name="Colorful List Accent 3" w:uiPriority="72"/>
+    <w:lsdException w:name="Colorful Grid Accent 3" w:uiPriority="73"/>
+    <w:lsdException w:name="Light Shading Accent 4" w:uiPriority="60"/>
+    <w:lsdException w:name="Light List Accent 4" w:uiPriority="61"/>
+    <w:lsdException w:name="Light Grid Accent 4" w:uiPriority="62"/>
+    <w:lsdException w:name="Medium Shading 1 Accent 4" w:uiPriority="63"/>
+    <w:lsdException w:name="Medium Shading 2 Accent 4" w:uiPriority="64"/>
+    <w:lsdException w:name="Medium List 1 Accent 4" w:uiPriority="65"/>
+    <w:lsdException w:name="Medium List 2 Accent 4" w:uiPriority="66"/>
+    <w:lsdException w:name="Medium Grid 1 Accent 4" w:uiPriority="67"/>
+    <w:lsdException w:name="Medium Grid 2 Accent 4" w:uiPriority="68"/>
+    <w:lsdException w:name="Medium Grid 3 Accent 4" w:uiPriority="69"/>
+    <w:lsdException w:name="Dark List Accent 4" w:uiPriority="70"/>
+    <w:lsdException w:name="Colorful Shading Accent 4" w:uiPriority="71"/>
+    <w:lsdException w:name="Colorful List Accent 4" w:uiPriority="72"/>
+    <w:lsdException w:name="Colorful Grid Accent 4" w:uiPriority="73"/>
+    <w:lsdException w:name="Light Shading Accent 5" w:uiPriority="60"/>
+    <w:lsdException w:name="Light List Accent 5" w:uiPriority="61"/>
+    <w:lsdException w:name="Light Grid Accent 5" w:uiPriority="62"/>
+    <w:lsdException w:name="Medium Shading 1 Accent 5" w:uiPriority="63"/>
+    <w:lsdException w:name="Medium Shading 2 Accent 5" w:uiPriority="64"/>
+    <w:lsdException w:name="Medium List 1 Accent 5" w:uiPriority="65"/>
+    <w:lsdException w:name="Medium List 2 Accent 5" w:uiPriority="66"/>
+    <w:lsdException w:name="Medium Grid 1 Accent 5" w:uiPriority="67"/>
+    <w:lsdException w:name="Medium Grid 2 Accent 5" w:uiPriority="68"/>
+    <w:lsdException w:name="Medium Grid 3 Accent 5" w:uiPriority="69"/>
+    <w:lsdException w:name="Dark List Accent 5" w:uiPriority="70"/>
+    <w:lsdException w:name="Colorful Shading Accent 5" w:uiPriority="71"/>
+    <w:lsdException w:name="Colorful List Accent 5" w:uiPriority="72"/>
+    <w:lsdException w:name="Colorful Grid Accent 5" w:uiPriority="73"/>
+    <w:lsdException w:name="Light Shading Accent 6" w:uiPriority="60"/>
+    <w:lsdException w:name="Light List Accent 6" w:uiPriority="61"/>
+    <w:lsdException w:name="Light Grid Accent 6" w:uiPriority="62"/>
+    <w:lsdException w:name="Medium Shading 1 Accent 6" w:uiPriority="63"/>
+    <w:lsdException w:name="Medium Shading 2 Accent 6" w:uiPriority="64"/>
+    <w:lsdException w:name="Medium List 1 Accent 6" w:uiPriority="65"/>
+    <w:lsdException w:name="Medium List 2 Accent 6" w:uiPriority="66"/>
+    <w:lsdException w:name="Medium Grid 1 Accent 6" w:uiPriority="67"/>
+    <w:lsdException w:name="Medium Grid 2 Accent 6" w:uiPriority="68"/>
+    <w:lsdException w:name="Medium Grid 3 Accent 6" w:uiPriority="69"/>
+    <w:lsdException w:name="Dark List Accent 6" w:uiPriority="70"/>
+    <w:lsdException w:name="Colorful Shading Accent 6" w:uiPriority="71"/>
+    <w:lsdException w:name="Colorful List Accent 6" w:uiPriority="72"/>
+    <w:lsdException w:name="Colorful Grid Accent 6" w:uiPriority="73"/>
+    <w:lsdException w:name="Subtle Emphasis" w:uiPriority="19" w:qFormat="1"/>
+    <w:lsdException w:name="Intense Emphasis" w:uiPriority="21" w:qFormat="1"/>
+    <w:lsdException w:name="Subtle Reference" w:uiPriority="31" w:qFormat="1"/>
+    <w:lsdException w:name="Intense Reference" w:uiPriority="32" w:qFormat="1"/>
+    <w:lsdException w:name="Book Title" w:uiPriority="33" w:qFormat="1"/>
+    <w:lsdException w:name="Bibliography" w:semiHidden="1" w:uiPriority="37" w:unhideWhenUsed="1"/>
+    <w:lsdException w:name="TOC Heading" w:semiHidden="1" w:uiPriority="39" w:unhideWhenUsed="1" w:qFormat="1"/>
+    <w:lsdException w:name="Plain Table 1" w:uiPriority="41"/>
+    <w:lsdException w:name="Plain Table 2" w:uiPriority="42"/>
+    <w:lsdException w:name="Plain Table 3" w:uiPriority="43"/>
+    <w:lsdException w:name="Plain Table 4" w:uiPriority="44"/>
+    <w:lsdException w:name="Plain Table 5" w:uiPriority="45"/>
+    <w:lsdException w:name="Grid Table Light" w:uiPriority="40"/>
+    <w:lsdException w:name="Grid Table 1 Light" w:uiPriority="46"/>
+    <w:lsdException w:name="Grid Table 2" w:uiPriority="47"/>
+    <w:lsdException w:name="Grid Table 3" w:uiPriority="48"/>
+    <w:lsdException w:name="Grid Table 4" w:uiPriority="49"/>
+    <w:lsdException w:name="Grid Table 5 Dark" w:uiPriority="50"/>
+    <w:lsdException w:name="Grid Table 6 Colorful" w:uiPriority="51"/>
+    <w:lsdException w:name="Grid Table 7 Colorful" w:uiPriority="52"/>
+    <w:lsdException w:name="Grid Table 1 Light Accent 1" w:uiPriority="46"/>
+    <w:lsdException w:name="Grid Table 2 Accent 1" w:uiPriority="47"/>
+    <w:lsdException w:name="Grid Table 3 Accent 1" w:uiPriority="48"/>
+    <w:lsdException w:name="Grid Table 4 Accent 1" w:uiPriority="49"/>
+    <w:lsdException w:name="Grid Table 5 Dark Accent 1" w:uiPriority="50"/>
+    <w:lsdException w:name="Grid Table 6 Colorful Accent 1" w:uiPriority="51"/>
+    <w:lsdException w:name="Grid Table 7 Colorful Accent 1" w:uiPriority="52"/>
+    <w:lsdException w:name="Grid Table 1 Light Accent 2" w:uiPriority="46"/>
+    <w:lsdException w:name="Grid Table 2 Accent 2" w:uiPriority="47"/>
+    <w:lsdException w:name="Grid Table 3 Accent 2" w:uiPriority="48"/>
+    <w:lsdException w:name="Grid Table 4 Accent 2" w:uiPriority="49"/>
+    <w:lsdException w:name="Grid Table 5 Dark Accent 2" w:uiPriority="50"/>
+    <w:lsdException w:name="Grid Table 6 Colorful Accent 2" w:uiPriority="51"/>
+    <w:lsdException w:name="Grid Table 7 Colorful Accent 2" w:uiPriority="52"/>
+    <w:lsdException w:name="Grid Table 1 Light Accent 3" w:uiPriority="46"/>
+    <w:lsdException w:name="Grid Table 2 Accent 3" w:uiPriority="47"/>
+    <w:lsdException w:name="Grid Table 3 Accent 3" w:uiPriority="48"/>
+    <w:lsdException w:name="Grid Table 4 Accent 3" w:uiPriority="49"/>
+    <w:lsdException w:name="Grid Table 5 Dark Accent 3" w:uiPriority="50"/>
+    <w:lsdException w:name="Grid Table 6 Colorful Accent 3" w:uiPriority="51"/>
+    <w:lsdException w:name="Grid Table 7 Colorful Accent 3" w:uiPriority="52"/>
+    <w:lsdException w:name="Grid Table 1 Light Accent 4" w:uiPriority="46"/>
+    <w:lsdException w:name="Grid Table 2 Accent 4" w:uiPriority="47"/>
+    <w:lsdException w:name="Grid Table 3 Accent 4" w:uiPriority="48"/>
+    <w:lsdException w:name="Grid Table 4 Accent 4" w:uiPriority="49"/>
+    <w:lsdException w:name="Grid Table 5 Dark Accent 4" w:uiPriority="50"/>
+    <w:lsdException w:name="Grid Table 6 Colorful Accent 4" w:uiPriority="51"/>
+    <w:lsdException w:name="Grid Table 7 Colorful Accent 4" w:uiPriority="52"/>
+    <w:lsdException w:name="Grid Table 1 Light Accent 5" w:uiPriority="46"/>
+    <w:lsdException w:name="Grid Table 2 Accent 5" w:uiPriority="47"/>
+    <w:lsdException w:name="Grid Table 3 Accent 5" w:uiPriority="48"/>
+    <w:lsdException w:name="Grid Table 4 Accent 5" w:uiPriority="49"/>
+    <w:lsdException w:name="Grid Table 5 Dark Accent 5" w:uiPriority="50"/>
+    <w:lsdException w:name="Grid Table 6 Colorful Accent 5" w:uiPriority="51"/>
+    <w:lsdException w:name="Grid Table 7 Colorful Accent 5" w:uiPriority="52"/>
+    <w:lsdException w:name="Grid Table 1 Light Accent 6" w:uiPriority="46"/>
+    <w:lsdException w:name="Grid Table 2 Accent 6" w:uiPriority="47"/>
+    <w:lsdException w:name="Grid Table 3 Accent 6" w:uiPriority="48"/>
+    <w:lsdException w:name="Grid Table 4 Accent 6" w:uiPriority="49"/>
+    <w:lsdException w:name="Grid Table 5 Dark Accent 6" w:uiPriority="50"/>
+    <w:lsdException w:name="Grid Table 6 Colorful Accent 6" w:uiPriority="51"/>
+    <w:lsdException w:name="Grid Table 7 Colorful Accent 6" w:uiPriority="52"/>
+    <w:lsdException w:name="List Table 1 Light" w:uiPriority="46"/>
+    <w:lsdException w:name="List Table 2" w:uiPriority="47"/>
+    <w:lsdException w:name="List Table 3" w:uiPriority="48"/>
+    <w:lsdException w:name="List Table 4" w:uiPriority="49"/>
+    <w:lsdException w:name="List Table 5 Dark" w:uiPriority="50"/>
+    <w:lsdException w:name="List Table 6 Colorful" w:uiPriority="51"/>
+    <w:lsdException w:name="List Table 7 Colorful" w:uiPriority="52"/>
+    <w:lsdException w:name="List Table 1 Light Accent 1" w:uiPriority="46"/>
+    <w:lsdException w:name="List Table 2 Accent 1" w:uiPriority="47"/>
+    <w:lsdException w:name="List Table 3 Accent 1" w:uiPriority="48"/>
+    <w:lsdException w:name="List Table 4 Accent 1" w:uiPriority="49"/>
+    <w:lsdException w:name="List Table 5 Dark Accent 1" w:uiPriority="50"/>
+    <w:lsdException w:name="List Table 6 Colorful Accent 1" w:uiPriority="51"/>
+    <w:lsdException w:name="List Table 7 Colorful Accent 1" w:uiPriority="52"/>
+    <w:lsdException w:name="List Table 1 Light Accent 2" w:uiPriority="46"/>
+    <w:lsdException w:name="List Table 2 Accent 2" w:uiPriority="47"/>
+    <w:lsdException w:name="List Table 3 Accent 2" w:uiPriority="48"/>
+    <w:lsdException w:name="List Table 4 Accent 2" w:uiPriority="49"/>
+    <w:lsdException w:name="List Table 5 Dark Accent 2" w:uiPriority="50"/>
+    <w:lsdException w:name="List Table 6 Colorful Accent 2" w:uiPriority="51"/>
+    <w:lsdException w:name="List Table 7 Colorful Accent 2" w:uiPriority="52"/>
+    <w:lsdException w:name="List Table 1 Light Accent 3" w:uiPriority="46"/>
+    <w:lsdException w:name="List Table 2 Accent 3" w:uiPriority="47"/>
+    <w:lsdException w:name="List Table 3 Accent 3" w:uiPriority="48"/>
+    <w:lsdException w:name="List Table 4 Accent 3" w:uiPriority="49"/>
+    <w:lsdException w:name="List Table 5 Dark Accent 3" w:uiPriority="50"/>
+    <w:lsdException w:name="List Table 6 Colorful Accent 3" w:uiPriority="51"/>
+    <w:lsdException w:name="List Table 7 Colorful Accent 3" w:uiPriority="52"/>
+    <w:lsdException w:name="List Table 1 Light Accent 4" w:uiPriority="46"/>
+    <w:lsdException w:name="List Table 2 Accent 4" w:uiPriority="47"/>
+    <w:lsdException w:name="List Table 3 Accent 4" w:uiPriority="48"/>
+    <w:lsdException w:name="List Table 4 Accent 4" w:uiPriority="49"/>
+    <w:lsdException w:name="List Table 5 Dark Accent 4" w:uiPriority="50"/>
+    <w:lsdException w:name="List Table 6 Colorful Accent 4" w:uiPriority="51"/>
+    <w:lsdException w:name="List Table 7 Colorful Accent 4" w:uiPriority="52"/>
+    <w:lsdException w:name="List Table 1 Light Accent 5" w:uiPriority="46"/>
+    <w:lsdException w:name="List Table 2 Accent 5" w:uiPriority="47"/>
+    <w:lsdException w:name="List Table 3 Accent 5" w:uiPriority="48"/>
+    <w:lsdException w:name="List Table 4 Accent 5" w:uiPriority="49"/>
+    <w:lsdException w:name="List Table 5 Dark Accent 5" w:uiPriority="50"/>
+    <w:lsdException w:name="List Table 6 Colorful Accent 5" w:uiPriority="51"/>
+    <w:lsdException w:name="List Table 7 Colorful Accent 5" w:uiPriority="52"/>
+    <w:lsdException w:name="List Table 1 Light Accent 6" w:uiPriority="46"/>
+    <w:lsdException w:name="List Table 2 Accent 6" w:uiPriority="47"/>
+    <w:lsdException w:name="List Table 3 Accent 6" w:uiPriority="48"/>
+    <w:lsdException w:name="List Table 4 Accent 6" w:uiPriority="49"/>
+    <w:lsdException w:name="List Table 5 Dark Accent 6" w:uiPriority="50"/>
+    <w:lsdException w:name="List Table 6 Colorful Accent 6" w:uiPriority="51"/>
+    <w:lsdException w:name="List Table 7 Colorful Accent 6" w:uiPriority="52"/>
+    <w:lsdException w:name="Mention" w:semiHidden="1" w:unhideWhenUsed="1"/>
+    <w:lsdException w:name="Smart Hyperlink" w:semiHidden="1" w:unhideWhenUsed="1"/>
+    <w:lsdException w:name="Hashtag" w:semiHidden="1" w:unhideWhenUsed="1"/>
+    <w:lsdException w:name="Unresolved Mention" w:semiHidden="1" w:unhideWhenUsed="1"/>
+    <w:lsdException w:name="Smart Link" w:semiHidden="1" w:unhideWhenUsed="1"/>
   </w:latentStyles>
   <w:style w:type="paragraph" w:default="1" w:styleId="Normal">
     <w:name w:val="Normal"/>
     <w:qFormat/>
     <w:rsid w:val="003C0562"/>
-  </w:style>
-  <w:style w:type="paragraph" w:styleId="Heading1">
-    <w:name w:val="heading 1"/>
-    <w:basedOn w:val="Normal"/>
-    <w:next w:val="Normal"/>
-    <w:link w:val="Heading1Char"/>
-    <w:uiPriority w:val="9"/>
-    <w:qFormat/>
-    <w:rsid w:val="0003151B"/>
-    <w:pPr>
-      <w:keepNext/>
-      <w:keepLines/>
-      <w:spacing w:before="480" w:after="0"/>
-      <w:outlineLvl w:val="0"/>
-    </w:pPr>
-    <w:rPr>
-      <w:rFonts w:asciiTheme="majorHAnsi" w:eastAsiaTheme="majorEastAsia" w:hAnsiTheme="majorHAnsi" w:cstheme="majorBidi"/>
-      <w:b/>
-      <w:bCs/>
-      <w:color w:val="365F91" w:themeColor="accent1" w:themeShade="BF"/>
-      <w:sz w:val="28"/>
-      <w:szCs w:val="28"/>
-    </w:rPr>
-  </w:style>
-  <w:style w:type="paragraph" w:styleId="Heading2">
-    <w:name w:val="heading 2"/>
-    <w:basedOn w:val="Normal"/>
-    <w:next w:val="Normal"/>
-    <w:link w:val="Heading2Char"/>
-    <w:uiPriority w:val="9"/>
-    <w:unhideWhenUsed/>
-    <w:qFormat/>
-    <w:rsid w:val="0003151B"/>
-    <w:pPr>
-      <w:keepNext/>
-      <w:keepLines/>
-      <w:spacing w:before="200" w:after="0"/>
-      <w:outlineLvl w:val="1"/>
-    </w:pPr>
-    <w:rPr>
-      <w:rFonts w:asciiTheme="majorHAnsi" w:eastAsiaTheme="majorEastAsia" w:hAnsiTheme="majorHAnsi" w:cstheme="majorBidi"/>
-      <w:b/>
-      <w:bCs/>
-      <w:color w:val="4F81BD" w:themeColor="accent1"/>
-      <w:sz w:val="26"/>
-      <w:szCs w:val="26"/>
-    </w:rPr>
-  </w:style>
-  <w:style w:type="character" w:default="1" w:styleId="DefaultParagraphFont">
-    <w:name w:val="Default Paragraph Font"/>
-    <w:uiPriority w:val="1"/>
-    <w:semiHidden/>
-    <w:unhideWhenUsed/>
-  </w:style>
-  <w:style w:type="table" w:default="1" w:styleId="TableNormal">
-    <w:name w:val="Normal Table"/>
-    <w:uiPriority w:val="99"/>
-    <w:semiHidden/>
-    <w:unhideWhenUsed/>
-    <w:qFormat/>
-    <w:tblPr>
-      <w:tblInd w:w="0" w:type="dxa"/>
-      <w:tblCellMar>
-        <w:top w:w="0" w:type="dxa"/>
-        <w:left w:w="108" w:type="dxa"/>
-        <w:bottom w:w="0" w:type="dxa"/>
-        <w:right w:w="108" w:type="dxa"/>
-      </w:tblCellMar>
-    </w:tblPr>
-  </w:style>
-  <w:style w:type="numbering" w:default="1" w:styleId="NoList">
-    <w:name w:val="No List"/>
-    <w:uiPriority w:val="99"/>
-    <w:semiHidden/>
-    <w:unhideWhenUsed/>
-  </w:style>
-  <w:style w:type="character" w:customStyle="1" w:styleId="Heading2Char">
-    <w:name w:val="Heading 2 Char"/>
-    <w:basedOn w:val="DefaultParagraphFont"/>
-    <w:link w:val="Heading2"/>
-    <w:uiPriority w:val="9"/>
-    <w:rsid w:val="0003151B"/>
-    <w:rPr>
-      <w:rFonts w:asciiTheme="majorHAnsi" w:eastAsiaTheme="majorEastAsia" w:hAnsiTheme="majorHAnsi" w:cstheme="majorBidi"/>
-      <w:b/>
-      <w:bCs/>
-      <w:color w:val="4F81BD" w:themeColor="accent1"/>
-      <w:sz w:val="26"/>
-      <w:szCs w:val="26"/>
-    </w:rPr>
-  </w:style>
-  <w:style w:type="character" w:customStyle="1" w:styleId="Heading1Char">
-    <w:name w:val="Heading 1 Char"/>
-    <w:basedOn w:val="DefaultParagraphFont"/>
-    <w:link w:val="Heading1"/>
-    <w:uiPriority w:val="9"/>
-    <w:rsid w:val="0003151B"/>
-    <w:rPr>
-      <w:rFonts w:asciiTheme="majorHAnsi" w:eastAsiaTheme="majorEastAsia" w:hAnsiTheme="majorHAnsi" w:cstheme="majorBidi"/>
-      <w:b/>
-      <w:bCs/>
-      <w:color w:val="365F91" w:themeColor="accent1" w:themeShade="BF"/>
-      <w:sz w:val="28"/>
-      <w:szCs w:val="28"/>
-    </w:rPr>
-  </w:style>
-  <w:style w:type="character" w:styleId="Hyperlink">
-    <w:name w:val="Hyperlink"/>
-    <w:basedOn w:val="DefaultParagraphFont"/>
-    <w:uiPriority w:val="99"/>
-    <w:unhideWhenUsed/>
-    <w:rsid w:val="0037689A"/>
-    <w:rPr>
-      <w:color w:val="0000FF" w:themeColor="hyperlink"/>
-      <w:u w:val="single"/>
-    </w:rPr>
-  </w:style>
-  <w:style w:type="paragraph" w:styleId="HTMLPreformatted">
-    <w:name w:val="HTML Preformatted"/>
-    <w:basedOn w:val="Normal"/>
-    <w:link w:val="HTMLPreformattedChar"/>
-    <w:uiPriority w:val="99"/>
-    <w:semiHidden/>
-    <w:unhideWhenUsed/>
-    <w:rsid w:val="0037689A"/>
-    <w:pPr>
-      <w:tabs>
-        <w:tab w:val="left" w:pos="916"/>
-        <w:tab w:val="left" w:pos="1832"/>
-        <w:tab w:val="left" w:pos="2748"/>
-        <w:tab w:val="left" w:pos="3664"/>
-        <w:tab w:val="left" w:pos="4580"/>
-        <w:tab w:val="left" w:pos="5496"/>
-        <w:tab w:val="left" w:pos="6412"/>
-        <w:tab w:val="left" w:pos="7328"/>
-        <w:tab w:val="left" w:pos="8244"/>
-        <w:tab w:val="left" w:pos="9160"/>
-        <w:tab w:val="left" w:pos="10076"/>
-        <w:tab w:val="left" w:pos="10992"/>
-        <w:tab w:val="left" w:pos="11908"/>
-        <w:tab w:val="left" w:pos="12824"/>
-        <w:tab w:val="left" w:pos="13740"/>
-        <w:tab w:val="left" w:pos="14656"/>
-      </w:tabs>
-      <w:spacing w:after="0" w:line="240" w:lineRule="auto"/>
-    </w:pPr>
-    <w:rPr>
-      <w:rFonts w:ascii="Courier New" w:eastAsia="Times New Roman" w:hAnsi="Courier New" w:cs="Courier New"/>
-      <w:sz w:val="20"/>
-      <w:szCs w:val="20"/>
-      <w:lang w:eastAsia="en-GB"/>
-    </w:rPr>
-  </w:style>
-  <w:style w:type="character" w:customStyle="1" w:styleId="HTMLPreformattedChar">
-    <w:name w:val="HTML Preformatted Char"/>
-    <w:basedOn w:val="DefaultParagraphFont"/>
-    <w:link w:val="HTMLPreformatted"/>
-    <w:uiPriority w:val="99"/>
-    <w:semiHidden/>
-    <w:rsid w:val="0037689A"/>
-    <w:rPr>
-      <w:rFonts w:ascii="Courier New" w:eastAsia="Times New Roman" w:hAnsi="Courier New" w:cs="Courier New"/>
-      <w:sz w:val="20"/>
-      <w:szCs w:val="20"/>
-      <w:lang w:eastAsia="en-GB"/>
-    </w:rPr>
-  </w:style>
-  <w:style w:type="character" w:customStyle="1" w:styleId="kwd">
-    <w:name w:val="kwd"/>
-    <w:basedOn w:val="DefaultParagraphFont"/>
-    <w:rsid w:val="0037689A"/>
-  </w:style>
-  <w:style w:type="character" w:customStyle="1" w:styleId="pln">
-    <w:name w:val="pln"/>
-    <w:basedOn w:val="DefaultParagraphFont"/>
-    <w:rsid w:val="0037689A"/>
-  </w:style>
-  <w:style w:type="character" w:customStyle="1" w:styleId="typ">
-    <w:name w:val="typ"/>
-    <w:basedOn w:val="DefaultParagraphFont"/>
-    <w:rsid w:val="0037689A"/>
-  </w:style>
-  <w:style w:type="character" w:customStyle="1" w:styleId="pun">
-    <w:name w:val="pun"/>
-    <w:basedOn w:val="DefaultParagraphFont"/>
-    <w:rsid w:val="0037689A"/>
-  </w:style>
-  <w:style w:type="character" w:customStyle="1" w:styleId="com">
-    <w:name w:val="com"/>
-    <w:basedOn w:val="DefaultParagraphFont"/>
-    <w:rsid w:val="0037689A"/>
-  </w:style>
-  <w:style w:type="paragraph" w:styleId="BalloonText">
-    <w:name w:val="Balloon Text"/>
-    <w:basedOn w:val="Normal"/>
-    <w:link w:val="BalloonTextChar"/>
-    <w:uiPriority w:val="99"/>
-    <w:semiHidden/>
-    <w:unhideWhenUsed/>
-    <w:rsid w:val="00D427DF"/>
-    <w:pPr>
-      <w:spacing w:after="0" w:line="240" w:lineRule="auto"/>
-    </w:pPr>
-    <w:rPr>
-      <w:rFonts w:ascii="Tahoma" w:hAnsi="Tahoma" w:cs="Tahoma"/>
-      <w:sz w:val="16"/>
-      <w:szCs w:val="16"/>
-    </w:rPr>
-  </w:style>
-  <w:style w:type="character" w:customStyle="1" w:styleId="BalloonTextChar">
-    <w:name w:val="Balloon Text Char"/>
-    <w:basedOn w:val="DefaultParagraphFont"/>
-    <w:link w:val="BalloonText"/>
-    <w:uiPriority w:val="99"/>
-    <w:semiHidden/>
-    <w:rsid w:val="00D427DF"/>
-    <w:rPr>
-      <w:rFonts w:ascii="Tahoma" w:hAnsi="Tahoma" w:cs="Tahoma"/>
-      <w:sz w:val="16"/>
-      <w:szCs w:val="16"/>
-    </w:rPr>
-  </w:style>
-  <w:style w:type="paragraph" w:styleId="ListParagraph">
-    <w:name w:val="List Paragraph"/>
-    <w:basedOn w:val="Normal"/>
-    <w:uiPriority w:val="34"/>
-    <w:qFormat/>
-    <w:rsid w:val="009035CE"/>
-    <w:pPr>
-      <w:ind w:left="720"/>
-      <w:contextualSpacing/>
-    </w:pPr>
-  </w:style>
-</w:styles>
-</file>
-
-<file path=word/stylesWithEffects.xml><?xml version="1.0" encoding="utf-8"?>
-<w:styles xmlns:wpc="http://schemas.microsoft.com/office/word/2010/wordprocessingCanvas" xmlns:mc="http://schemas.openxmlformats.org/markup-compatibility/2006" xmlns:o="urn:schemas-microsoft-com:office:office" xmlns:r="http://schemas.openxmlformats.org/officeDocument/2006/relationships" xmlns:m="http://schemas.openxmlformats.org/officeDocument/2006/math" xmlns:v="urn:schemas-microsoft-com:vml" xmlns:wp14="http://schemas.microsoft.com/office/word/2010/wordprocessingDrawing" xmlns:wp="http://schemas.openxmlformats.org/drawingml/2006/wordprocessingDrawing" xmlns:w10="urn:schemas-microsoft-com:office:word" xmlns:w="http://schemas.openxmlformats.org/wordprocessingml/2006/main" xmlns:w14="http://schemas.microsoft.com/office/word/2010/wordml" xmlns:wpg="http://schemas.microsoft.com/office/word/2010/wordprocessingGroup" xmlns:wpi="http://schemas.microsoft.com/office/word/2010/wordprocessingInk" xmlns:wne="http://schemas.microsoft.com/office/word/2006/wordml" xmlns:wps="http://schemas.microsoft.com/office/word/2010/wordprocessingShape" mc:Ignorable="w14 wp14">
-  <w:docDefaults>
-    <w:rPrDefault>
-      <w:rPr>
-        <w:rFonts w:asciiTheme="minorHAnsi" w:eastAsiaTheme="minorEastAsia" w:hAnsiTheme="minorHAnsi" w:cstheme="minorBidi"/>
-        <w:sz w:val="22"/>
-        <w:szCs w:val="22"/>
-        <w:lang w:val="en-GB" w:eastAsia="zh-CN" w:bidi="ar-SA"/>
-      </w:rPr>
-    </w:rPrDefault>
-    <w:pPrDefault>
-      <w:pPr>
-        <w:spacing w:after="200" w:line="276" w:lineRule="auto"/>
-      </w:pPr>
-    </w:pPrDefault>
-  </w:docDefaults>
-  <w:latentStyles w:defLockedState="0" w:defUIPriority="99" w:defSemiHidden="1" w:defUnhideWhenUsed="1" w:defQFormat="0" w:count="267">
-    <w:lsdException w:name="Normal" w:semiHidden="0" w:uiPriority="0" w:unhideWhenUsed="0" w:qFormat="1"/>
-    <w:lsdException w:name="heading 1" w:semiHidden="0" w:uiPriority="9" w:unhideWhenUsed="0" w:qFormat="1"/>
-    <w:lsdException w:name="heading 2" w:uiPriority="9" w:qFormat="1"/>
-    <w:lsdException w:name="heading 3" w:uiPriority="9" w:qFormat="1"/>
-    <w:lsdException w:name="heading 4" w:uiPriority="9" w:qFormat="1"/>
-    <w:lsdException w:name="heading 5" w:uiPriority="9" w:qFormat="1"/>
-    <w:lsdException w:name="heading 6" w:uiPriority="9" w:qFormat="1"/>
-    <w:lsdException w:name="heading 7" w:uiPriority="9" w:qFormat="1"/>
-    <w:lsdException w:name="heading 8" w:uiPriority="9" w:qFormat="1"/>
-    <w:lsdException w:name="heading 9" w:uiPriority="9" w:qFormat="1"/>
-    <w:lsdException w:name="toc 1" w:uiPriority="39"/>
-    <w:lsdException w:name="toc 2" w:uiPriority="39"/>
-    <w:lsdException w:name="toc 3" w:uiPriority="39"/>
-    <w:lsdException w:name="toc 4" w:uiPriority="39"/>
-    <w:lsdException w:name="toc 5" w:uiPriority="39"/>
-    <w:lsdException w:name="toc 6" w:uiPriority="39"/>
-    <w:lsdException w:name="toc 7" w:uiPriority="39"/>
-    <w:lsdException w:name="toc 8" w:uiPriority="39"/>
-    <w:lsdException w:name="toc 9" w:uiPriority="39"/>
-    <w:lsdException w:name="caption" w:uiPriority="35" w:qFormat="1"/>
-    <w:lsdException w:name="Title" w:semiHidden="0" w:uiPriority="10" w:unhideWhenUsed="0" w:qFormat="1"/>
-    <w:lsdException w:name="Default Paragraph Font" w:uiPriority="1"/>
-    <w:lsdException w:name="Subtitle" w:semiHidden="0" w:uiPriority="11" w:unhideWhenUsed="0" w:qFormat="1"/>
-    <w:lsdException w:name="Strong" w:semiHidden="0" w:uiPriority="22" w:unhideWhenUsed="0" w:qFormat="1"/>
-    <w:lsdException w:name="Emphasis" w:semiHidden="0" w:uiPriority="20" w:unhideWhenUsed="0" w:qFormat="1"/>
-    <w:lsdException w:name="Table Grid" w:semiHidden="0" w:uiPriority="59" w:unhideWhenUsed="0"/>
-    <w:lsdException w:name="Placeholder Text" w:unhideWhenUsed="0"/>
-    <w:lsdException w:name="No Spacing" w:semiHidden="0" w:uiPriority="1" w:unhideWhenUsed="0" w:qFormat="1"/>
-    <w:lsdException w:name="Light Shading" w:semiHidden="0" w:uiPriority="60" w:unhideWhenUsed="0"/>
-    <w:lsdException w:name="Light List" w:semiHidden="0" w:uiPriority="61" w:unhideWhenUsed="0"/>
-    <w:lsdException w:name="Light Grid" w:semiHidden="0" w:uiPriority="62" w:unhideWhenUsed="0"/>
-    <w:lsdException w:name="Medium Shading 1" w:semiHidden="0" w:uiPriority="63" w:unhideWhenUsed="0"/>
-    <w:lsdException w:name="Medium Shading 2" w:semiHidden="0" w:uiPriority="64" w:unhideWhenUsed="0"/>
-    <w:lsdException w:name="Medium List 1" w:semiHidden="0" w:uiPriority="65" w:unhideWhenUsed="0"/>
-    <w:lsdException w:name="Medium List 2" w:semiHidden="0" w:uiPriority="66" w:unhideWhenUsed="0"/>
-    <w:lsdException w:name="Medium Grid 1" w:semiHidden="0" w:uiPriority="67" w:unhideWhenUsed="0"/>
-    <w:lsdException w:name="Medium Grid 2" w:semiHidden="0" w:uiPriority="68" w:unhideWhenUsed="0"/>
-    <w:lsdException w:name="Medium Grid 3" w:semiHidden="0" w:uiPriority="69" w:unhideWhenUsed="0"/>
-    <w:lsdException w:name="Dark List" w:semiHidden="0" w:uiPriority="70" w:unhideWhenUsed="0"/>
-    <w:lsdException w:name="Colorful Shading" w:semiHidden="0" w:uiPriority="71" w:unhideWhenUsed="0"/>
-    <w:lsdException w:name="Colorful List" w:semiHidden="0" w:uiPriority="72" w:unhideWhenUsed="0"/>
-    <w:lsdException w:name="Colorful Grid" w:semiHidden="0" w:uiPriority="73" w:unhideWhenUsed="0"/>
-    <w:lsdException w:name="Light Shading Accent 1" w:semiHidden="0" w:uiPriority="60" w:unhideWhenUsed="0"/>
-    <w:lsdException w:name="Light List Accent 1" w:semiHidden="0" w:uiPriority="61" w:unhideWhenUsed="0"/>
-    <w:lsdException w:name="Light Grid Accent 1" w:semiHidden="0" w:uiPriority="62" w:unhideWhenUsed="0"/>
-    <w:lsdException w:name="Medium Shading 1 Accent 1" w:semiHidden="0" w:uiPriority="63" w:unhideWhenUsed="0"/>
-    <w:lsdException w:name="Medium Shading 2 Accent 1" w:semiHidden="0" w:uiPriority="64" w:unhideWhenUsed="0"/>
-    <w:lsdException w:name="Medium List 1 Accent 1" w:semiHidden="0" w:uiPriority="65" w:unhideWhenUsed="0"/>
-    <w:lsdException w:name="Revision" w:unhideWhenUsed="0"/>
-    <w:lsdException w:name="List Paragraph" w:semiHidden="0" w:uiPriority="34" w:unhideWhenUsed="0" w:qFormat="1"/>
-    <w:lsdException w:name="Quote" w:semiHidden="0" w:uiPriority="29" w:unhideWhenUsed="0" w:qFormat="1"/>
-    <w:lsdException w:name="Intense Quote" w:semiHidden="0" w:uiPriority="30" w:unhideWhenUsed="0" w:qFormat="1"/>
-    <w:lsdException w:name="Medium List 2 Accent 1" w:semiHidden="0" w:uiPriority="66" w:unhideWhenUsed="0"/>
-    <w:lsdException w:name="Medium Grid 1 Accent 1" w:semiHidden="0" w:uiPriority="67" w:unhideWhenUsed="0"/>
-    <w:lsdException w:name="Medium Grid 2 Accent 1" w:semiHidden="0" w:uiPriority="68" w:unhideWhenUsed="0"/>
-    <w:lsdException w:name="Medium Grid 3 Accent 1" w:semiHidden="0" w:uiPriority="69" w:unhideWhenUsed="0"/>
-    <w:lsdException w:name="Dark List Accent 1" w:semiHidden="0" w:uiPriority="70" w:unhideWhenUsed="0"/>
-    <w:lsdException w:name="Colorful Shading Accent 1" w:semiHidden="0" w:uiPriority="71" w:unhideWhenUsed="0"/>
-    <w:lsdException w:name="Colorful List Accent 1" w:semiHidden="0" w:uiPriority="72" w:unhideWhenUsed="0"/>
-    <w:lsdException w:name="Colorful Grid Accent 1" w:semiHidden="0" w:uiPriority="73" w:unhideWhenUsed="0"/>
-    <w:lsdException w:name="Light Shading Accent 2" w:semiHidden="0" w:uiPriority="60" w:unhideWhenUsed="0"/>
-    <w:lsdException w:name="Light List Accent 2" w:semiHidden="0" w:uiPriority="61" w:unhideWhenUsed="0"/>
-    <w:lsdException w:name="Light Grid Accent 2" w:semiHidden="0" w:uiPriority="62" w:unhideWhenUsed="0"/>
-    <w:lsdException w:name="Medium Shading 1 Accent 2" w:semiHidden="0" w:uiPriority="63" w:unhideWhenUsed="0"/>
-    <w:lsdException w:name="Medium Shading 2 Accent 2" w:semiHidden="0" w:uiPriority="64" w:unhideWhenUsed="0"/>
-    <w:lsdException w:name="Medium List 1 Accent 2" w:semiHidden="0" w:uiPriority="65" w:unhideWhenUsed="0"/>
-    <w:lsdException w:name="Medium List 2 Accent 2" w:semiHidden="0" w:uiPriority="66" w:unhideWhenUsed="0"/>
-    <w:lsdException w:name="Medium Grid 1 Accent 2" w:semiHidden="0" w:uiPriority="67" w:unhideWhenUsed="0"/>
-    <w:lsdException w:name="Medium Grid 2 Accent 2" w:semiHidden="0" w:uiPriority="68" w:unhideWhenUsed="0"/>
-    <w:lsdException w:name="Medium Grid 3 Accent 2" w:semiHidden="0" w:uiPriority="69" w:unhideWhenUsed="0"/>
-    <w:lsdException w:name="Dark List Accent 2" w:semiHidden="0" w:uiPriority="70" w:unhideWhenUsed="0"/>
-    <w:lsdException w:name="Colorful Shading Accent 2" w:semiHidden="0" w:uiPriority="71" w:unhideWhenUsed="0"/>
-    <w:lsdException w:name="Colorful List Accent 2" w:semiHidden="0" w:uiPriority="72" w:unhideWhenUsed="0"/>
-    <w:lsdException w:name="Colorful Grid Accent 2" w:semiHidden="0" w:uiPriority="73" w:unhideWhenUsed="0"/>
-    <w:lsdException w:name="Light Shading Accent 3" w:semiHidden="0" w:uiPriority="60" w:unhideWhenUsed="0"/>
-    <w:lsdException w:name="Light List Accent 3" w:semiHidden="0" w:uiPriority="61" w:unhideWhenUsed="0"/>
-    <w:lsdException w:name="Light Grid Accent 3" w:semiHidden="0" w:uiPriority="62" w:unhideWhenUsed="0"/>
-    <w:lsdException w:name="Medium Shading 1 Accent 3" w:semiHidden="0" w:uiPriority="63" w:unhideWhenUsed="0"/>
-    <w:lsdException w:name="Medium Shading 2 Accent 3" w:semiHidden="0" w:uiPriority="64" w:unhideWhenUsed="0"/>
-    <w:lsdException w:name="Medium List 1 Accent 3" w:semiHidden="0" w:uiPriority="65" w:unhideWhenUsed="0"/>
-    <w:lsdException w:name="Medium List 2 Accent 3" w:semiHidden="0" w:uiPriority="66" w:unhideWhenUsed="0"/>
-    <w:lsdException w:name="Medium Grid 1 Accent 3" w:semiHidden="0" w:uiPriority="67" w:unhideWhenUsed="0"/>
-    <w:lsdException w:name="Medium Grid 2 Accent 3" w:semiHidden="0" w:uiPriority="68" w:unhideWhenUsed="0"/>
-    <w:lsdException w:name="Medium Grid 3 Accent 3" w:semiHidden="0" w:uiPriority="69" w:unhideWhenUsed="0"/>
-    <w:lsdException w:name="Dark List Accent 3" w:semiHidden="0" w:uiPriority="70" w:unhideWhenUsed="0"/>
-    <w:lsdException w:name="Colorful Shading Accent 3" w:semiHidden="0" w:uiPriority="71" w:unhideWhenUsed="0"/>
-    <w:lsdException w:name="Colorful List Accent 3" w:semiHidden="0" w:uiPriority="72" w:unhideWhenUsed="0"/>
-    <w:lsdException w:name="Colorful Grid Accent 3" w:semiHidden="0" w:uiPriority="73" w:unhideWhenUsed="0"/>
-    <w:lsdException w:name="Light Shading Accent 4" w:semiHidden="0" w:uiPriority="60" w:unhideWhenUsed="0"/>
-    <w:lsdException w:name="Light List Accent 4" w:semiHidden="0" w:uiPriority="61" w:unhideWhenUsed="0"/>
-    <w:lsdException w:name="Light Grid Accent 4" w:semiHidden="0" w:uiPriority="62" w:unhideWhenUsed="0"/>
-    <w:lsdException w:name="Medium Shading 1 Accent 4" w:semiHidden="0" w:uiPriority="63" w:unhideWhenUsed="0"/>
-    <w:lsdException w:name="Medium Shading 2 Accent 4" w:semiHidden="0" w:uiPriority="64" w:unhideWhenUsed="0"/>
-    <w:lsdException w:name="Medium List 1 Accent 4" w:semiHidden="0" w:uiPriority="65" w:unhideWhenUsed="0"/>
-    <w:lsdException w:name="Medium List 2 Accent 4" w:semiHidden="0" w:uiPriority="66" w:unhideWhenUsed="0"/>
-    <w:lsdException w:name="Medium Grid 1 Accent 4" w:semiHidden="0" w:uiPriority="67" w:unhideWhenUsed="0"/>
-    <w:lsdException w:name="Medium Grid 2 Accent 4" w:semiHidden="0" w:uiPriority="68" w:unhideWhenUsed="0"/>
-    <w:lsdException w:name="Medium Grid 3 Accent 4" w:semiHidden="0" w:uiPriority="69" w:unhideWhenUsed="0"/>
-    <w:lsdException w:name="Dark List Accent 4" w:semiHidden="0" w:uiPriority="70" w:unhideWhenUsed="0"/>
-    <w:lsdException w:name="Colorful Shading Accent 4" w:semiHidden="0" w:uiPriority="71" w:unhideWhenUsed="0"/>
-    <w:lsdException w:name="Colorful List Accent 4" w:semiHidden="0" w:uiPriority="72" w:unhideWhenUsed="0"/>
-    <w:lsdException w:name="Colorful Grid Accent 4" w:semiHidden="0" w:uiPriority="73" w:unhideWhenUsed="0"/>
-    <w:lsdException w:name="Light Shading Accent 5" w:semiHidden="0" w:uiPriority="60" w:unhideWhenUsed="0"/>
-    <w:lsdException w:name="Light List Accent 5" w:semiHidden="0" w:uiPriority="61" w:unhideWhenUsed="0"/>
-    <w:lsdException w:name="Light Grid Accent 5" w:semiHidden="0" w:uiPriority="62" w:unhideWhenUsed="0"/>
-    <w:lsdException w:name="Medium Shading 1 Accent 5" w:semiHidden="0" w:uiPriority="63" w:unhideWhenUsed="0"/>
-    <w:lsdException w:name="Medium Shading 2 Accent 5" w:semiHidden="0" w:uiPriority="64" w:unhideWhenUsed="0"/>
-    <w:lsdException w:name="Medium List 1 Accent 5" w:semiHidden="0" w:uiPriority="65" w:unhideWhenUsed="0"/>
-    <w:lsdException w:name="Medium List 2 Accent 5" w:semiHidden="0" w:uiPriority="66" w:unhideWhenUsed="0"/>
-    <w:lsdException w:name="Medium Grid 1 Accent 5" w:semiHidden="0" w:uiPriority="67" w:unhideWhenUsed="0"/>
-    <w:lsdException w:name="Medium Grid 2 Accent 5" w:semiHidden="0" w:uiPriority="68" w:unhideWhenUsed="0"/>
-    <w:lsdException w:name="Medium Grid 3 Accent 5" w:semiHidden="0" w:uiPriority="69" w:unhideWhenUsed="0"/>
-    <w:lsdException w:name="Dark List Accent 5" w:semiHidden="0" w:uiPriority="70" w:unhideWhenUsed="0"/>
-    <w:lsdException w:name="Colorful Shading Accent 5" w:semiHidden="0" w:uiPriority="71" w:unhideWhenUsed="0"/>
-    <w:lsdException w:name="Colorful List Accent 5" w:semiHidden="0" w:uiPriority="72" w:unhideWhenUsed="0"/>
-    <w:lsdException w:name="Colorful Grid Accent 5" w:semiHidden="0" w:uiPriority="73" w:unhideWhenUsed="0"/>
-    <w:lsdException w:name="Light Shading Accent 6" w:semiHidden="0" w:uiPriority="60" w:unhideWhenUsed="0"/>
-    <w:lsdException w:name="Light List Accent 6" w:semiHidden="0" w:uiPriority="61" w:unhideWhenUsed="0"/>
-    <w:lsdException w:name="Light Grid Accent 6" w:semiHidden="0" w:uiPriority="62" w:unhideWhenUsed="0"/>
-    <w:lsdException w:name="Medium Shading 1 Accent 6" w:semiHidden="0" w:uiPriority="63" w:unhideWhenUsed="0"/>
-    <w:lsdException w:name="Medium Shading 2 Accent 6" w:semiHidden="0" w:uiPriority="64" w:unhideWhenUsed="0"/>
-    <w:lsdException w:name="Medium List 1 Accent 6" w:semiHidden="0" w:uiPriority="65" w:unhideWhenUsed="0"/>
-    <w:lsdException w:name="Medium List 2 Accent 6" w:semiHidden="0" w:uiPriority="66" w:unhideWhenUsed="0"/>
-    <w:lsdException w:name="Medium Grid 1 Accent 6" w:semiHidden="0" w:uiPriority="67" w:unhideWhenUsed="0"/>
-    <w:lsdException w:name="Medium Grid 2 Accent 6" w:semiHidden="0" w:uiPriority="68" w:unhideWhenUsed="0"/>
-    <w:lsdException w:name="Medium Grid 3 Accent 6" w:semiHidden="0" w:uiPriority="69" w:unhideWhenUsed="0"/>
-    <w:lsdException w:name="Dark List Accent 6" w:semiHidden="0" w:uiPriority="70" w:unhideWhenUsed="0"/>
-    <w:lsdException w:name="Colorful Shading Accent 6" w:semiHidden="0" w:uiPriority="71" w:unhideWhenUsed="0"/>
-    <w:lsdException w:name="Colorful List Accent 6" w:semiHidden="0" w:uiPriority="72" w:unhideWhenUsed="0"/>
-    <w:lsdException w:name="Colorful Grid Accent 6" w:semiHidden="0" w:uiPriority="73" w:unhideWhenUsed="0"/>
-    <w:lsdException w:name="Subtle Emphasis" w:semiHidden="0" w:uiPriority="19" w:unhideWhenUsed="0" w:qFormat="1"/>
-    <w:lsdException w:name="Intense Emphasis" w:semiHidden="0" w:uiPriority="21" w:unhideWhenUsed="0" w:qFormat="1"/>
-    <w:lsdException w:name="Subtle Reference" w:semiHidden="0" w:uiPriority="31" w:unhideWhenUsed="0" w:qFormat="1"/>
-    <w:lsdException w:name="Intense Reference" w:semiHidden="0" w:uiPriority="32" w:unhideWhenUsed="0" w:qFormat="1"/>
-    <w:lsdException w:name="Book Title" w:semiHidden="0" w:uiPriority="33" w:unhideWhenUsed="0" w:qFormat="1"/>
-    <w:lsdException w:name="Bibliography" w:uiPriority="37"/>
-    <w:lsdException w:name="TOC Heading" w:uiPriority="39" w:qFormat="1"/>
-  </w:latentStyles>
-  <w:style w:type="paragraph" w:default="1" w:styleId="Normal">
-    <w:name w:val="Normal"/>
-    <w:qFormat/>
   </w:style>
   <w:style w:type="paragraph" w:styleId="Heading1">
     <w:name w:val="heading 1"/>

</xml_diff>